<commit_message>
Final version before MNIST testing
</commit_message>
<xml_diff>
--- a/dokumenti/diploma.docx
+++ b/dokumenti/diploma.docx
@@ -1,6 +1,6 @@
 
 <file path=word/document.xml><?xml version="1.0" encoding="utf-8"?>
-<w:document xmlns:wpc="http://schemas.microsoft.com/office/word/2010/wordprocessingCanvas" xmlns:cx="http://schemas.microsoft.com/office/drawing/2014/chartex" xmlns:cx1="http://schemas.microsoft.com/office/drawing/2015/9/8/chartex" xmlns:cx2="http://schemas.microsoft.com/office/drawing/2015/10/21/chartex" xmlns:cx3="http://schemas.microsoft.com/office/drawing/2016/5/9/chartex" xmlns:cx4="http://schemas.microsoft.com/office/drawing/2016/5/10/chartex" xmlns:cx5="http://schemas.microsoft.com/office/drawing/2016/5/11/chartex" xmlns:cx6="http://schemas.microsoft.com/office/drawing/2016/5/12/chartex" xmlns:cx7="http://schemas.microsoft.com/office/drawing/2016/5/13/chartex" xmlns:cx8="http://schemas.microsoft.com/office/drawing/2016/5/14/chartex" xmlns:mc="http://schemas.openxmlformats.org/markup-compatibility/2006" xmlns:aink="http://schemas.microsoft.com/office/drawing/2016/ink" xmlns:am3d="http://schemas.microsoft.com/office/drawing/2017/model3d" xmlns:o="urn:schemas-microsoft-com:office:office" xmlns:oel="http://schemas.microsoft.com/office/2019/extlst" xmlns:r="http://schemas.openxmlformats.org/officeDocument/2006/relationships" xmlns:m="http://schemas.openxmlformats.org/officeDocument/2006/math" xmlns:v="urn:schemas-microsoft-com:vml" xmlns:wp14="http://schemas.microsoft.com/office/word/2010/wordprocessingDrawing" xmlns:wp="http://schemas.openxmlformats.org/drawingml/2006/wordprocessingDrawing" xmlns:w10="urn:schemas-microsoft-com:office:word" xmlns:w="http://schemas.openxmlformats.org/wordprocessingml/2006/main" xmlns:w14="http://schemas.microsoft.com/office/word/2010/wordml" xmlns:w15="http://schemas.microsoft.com/office/word/2012/wordml" xmlns:w16cex="http://schemas.microsoft.com/office/word/2018/wordml/cex" xmlns:w16cid="http://schemas.microsoft.com/office/word/2016/wordml/cid" xmlns:w16="http://schemas.microsoft.com/office/word/2018/wordml" xmlns:w16sdtdh="http://schemas.microsoft.com/office/word/2020/wordml/sdtdatahash" xmlns:w16se="http://schemas.microsoft.com/office/word/2015/wordml/symex" xmlns:wpg="http://schemas.microsoft.com/office/word/2010/wordprocessingGroup" xmlns:wpi="http://schemas.microsoft.com/office/word/2010/wordprocessingInk" xmlns:wne="http://schemas.microsoft.com/office/word/2006/wordml" xmlns:wps="http://schemas.microsoft.com/office/word/2010/wordprocessingShape" mc:Ignorable="w14 w15 w16se w16cid w16 w16cex w16sdtdh wp14">
+<w:document xmlns:wpc="http://schemas.microsoft.com/office/word/2010/wordprocessingCanvas" xmlns:cx="http://schemas.microsoft.com/office/drawing/2014/chartex" xmlns:cx1="http://schemas.microsoft.com/office/drawing/2015/9/8/chartex" xmlns:cx2="http://schemas.microsoft.com/office/drawing/2015/10/21/chartex" xmlns:cx3="http://schemas.microsoft.com/office/drawing/2016/5/9/chartex" xmlns:cx4="http://schemas.microsoft.com/office/drawing/2016/5/10/chartex" xmlns:cx5="http://schemas.microsoft.com/office/drawing/2016/5/11/chartex" xmlns:cx6="http://schemas.microsoft.com/office/drawing/2016/5/12/chartex" xmlns:cx7="http://schemas.microsoft.com/office/drawing/2016/5/13/chartex" xmlns:cx8="http://schemas.microsoft.com/office/drawing/2016/5/14/chartex" xmlns:mc="http://schemas.openxmlformats.org/markup-compatibility/2006" xmlns:aink="http://schemas.microsoft.com/office/drawing/2016/ink" xmlns:am3d="http://schemas.microsoft.com/office/drawing/2017/model3d" xmlns:o="urn:schemas-microsoft-com:office:office" xmlns:oel="http://schemas.microsoft.com/office/2019/extlst" xmlns:r="http://schemas.openxmlformats.org/officeDocument/2006/relationships" xmlns:m="http://schemas.openxmlformats.org/officeDocument/2006/math" xmlns:v="urn:schemas-microsoft-com:vml" xmlns:wp14="http://schemas.microsoft.com/office/word/2010/wordprocessingDrawing" xmlns:wp="http://schemas.openxmlformats.org/drawingml/2006/wordprocessingDrawing" xmlns:w10="urn:schemas-microsoft-com:office:word" xmlns:w="http://schemas.openxmlformats.org/wordprocessingml/2006/main" xmlns:w14="http://schemas.microsoft.com/office/word/2010/wordml" xmlns:w15="http://schemas.microsoft.com/office/word/2012/wordml" xmlns:w16cex="http://schemas.microsoft.com/office/word/2018/wordml/cex" xmlns:w16cid="http://schemas.microsoft.com/office/word/2016/wordml/cid" xmlns:w16="http://schemas.microsoft.com/office/word/2018/wordml" xmlns:w16du="http://schemas.microsoft.com/office/word/2023/wordml/word16du" xmlns:w16sdtdh="http://schemas.microsoft.com/office/word/2020/wordml/sdtdatahash" xmlns:w16se="http://schemas.microsoft.com/office/word/2015/wordml/symex" xmlns:wpg="http://schemas.microsoft.com/office/word/2010/wordprocessingGroup" xmlns:wpi="http://schemas.microsoft.com/office/word/2010/wordprocessingInk" xmlns:wne="http://schemas.microsoft.com/office/word/2006/wordml" xmlns:wps="http://schemas.microsoft.com/office/word/2010/wordprocessingShape" mc:Ignorable="w14 w15 w16se w16cid w16 w16cex w16sdtdh w16du wp14">
   <w:body>
     <w:p>
       <w:pPr>
@@ -21,7 +21,7 @@
           <w:lang w:eastAsia="sl-SI"/>
         </w:rPr>
         <w:drawing>
-          <wp:inline distT="0" distB="0" distL="0" distR="0" wp14:anchorId="087300EC" wp14:editId="2E15B293">
+          <wp:inline distT="0" distB="0" distL="0" distR="0" wp14:anchorId="087300EC" wp14:editId="6A9D3CC9">
             <wp:extent cx="2188190" cy="1195070"/>
             <wp:effectExtent l="0" t="0" r="3175" b="5080"/>
             <wp:docPr id="3" name="Slika 3"/>
@@ -417,7 +417,7 @@
         </w:rPr>
         <w:lastRenderedPageBreak/>
         <w:drawing>
-          <wp:inline distT="0" distB="0" distL="0" distR="0" wp14:anchorId="41A6034F" wp14:editId="084504D9">
+          <wp:inline distT="0" distB="0" distL="0" distR="0" wp14:anchorId="41A6034F" wp14:editId="4A8BA747">
             <wp:extent cx="2188190" cy="1195070"/>
             <wp:effectExtent l="0" t="0" r="3175" b="5080"/>
             <wp:docPr id="1" name="Slika 3"/>
@@ -1300,7 +1300,7 @@
                 <w:noProof/>
               </w:rPr>
               <w:drawing>
-                <wp:inline distT="0" distB="0" distL="0" distR="0" wp14:anchorId="67B6E4D0" wp14:editId="1E39C6D8">
+                <wp:inline distT="0" distB="0" distL="0" distR="0" wp14:anchorId="67B6E4D0" wp14:editId="37120D0E">
                   <wp:extent cx="1473552" cy="516048"/>
                   <wp:effectExtent l="0" t="0" r="0" b="0"/>
                   <wp:docPr id="29" name="Slika 29" descr="About CC Licenses - Creative Commons"/>
@@ -5213,7 +5213,23 @@
             <w:rFonts w:ascii="Calibri" w:hAnsi="Calibri" w:cs="Calibri"/>
             <w:noProof/>
           </w:rPr>
-          <w:t>Uporabljene tehnologije</w:t>
+          <w:t>Uporabl</w:t>
+        </w:r>
+        <w:r>
+          <w:rPr>
+            <w:rStyle w:val="Hiperpovezava"/>
+            <w:rFonts w:ascii="Calibri" w:hAnsi="Calibri" w:cs="Calibri"/>
+            <w:noProof/>
+          </w:rPr>
+          <w:t>j</w:t>
+        </w:r>
+        <w:r>
+          <w:rPr>
+            <w:rStyle w:val="Hiperpovezava"/>
+            <w:rFonts w:ascii="Calibri" w:hAnsi="Calibri" w:cs="Calibri"/>
+            <w:noProof/>
+          </w:rPr>
+          <w:t>ene tehnologije</w:t>
         </w:r>
         <w:r>
           <w:rPr>
@@ -10759,11 +10775,6 @@
       </w:r>
       <w:bookmarkEnd w:id="17"/>
       <w:proofErr w:type="spellEnd"/>
-    </w:p>
-    <w:p>
-      <w:pPr>
-        <w:spacing w:after="0" w:line="240" w:lineRule="auto"/>
-      </w:pPr>
     </w:p>
     <w:p>
       <w:proofErr w:type="spellStart"/>
@@ -11037,25 +11048,51 @@
       <w:r>
         <w:t xml:space="preserve">Slika </w:t>
       </w:r>
-      <w:fldSimple w:instr=" STYLEREF 1 \s ">
-        <w:r>
-          <w:rPr>
-            <w:noProof/>
-          </w:rPr>
-          <w:t>2</w:t>
-        </w:r>
-      </w:fldSimple>
+      <w:r>
+        <w:fldChar w:fldCharType="begin"/>
+      </w:r>
+      <w:r>
+        <w:instrText xml:space="preserve"> STYLEREF 1 \s </w:instrText>
+      </w:r>
+      <w:r>
+        <w:fldChar w:fldCharType="separate"/>
+      </w:r>
+      <w:r>
+        <w:rPr>
+          <w:noProof/>
+        </w:rPr>
+        <w:t>2</w:t>
+      </w:r>
+      <w:r>
+        <w:rPr>
+          <w:noProof/>
+        </w:rPr>
+        <w:fldChar w:fldCharType="end"/>
+      </w:r>
       <w:r>
         <w:t>.</w:t>
       </w:r>
-      <w:fldSimple w:instr=" SEQ Slika \* ARABIC \s 1 ">
-        <w:r>
-          <w:rPr>
-            <w:noProof/>
-          </w:rPr>
-          <w:t>1</w:t>
-        </w:r>
-      </w:fldSimple>
+      <w:r>
+        <w:fldChar w:fldCharType="begin"/>
+      </w:r>
+      <w:r>
+        <w:instrText xml:space="preserve"> SEQ Slika \* ARABIC \s 1 </w:instrText>
+      </w:r>
+      <w:r>
+        <w:fldChar w:fldCharType="separate"/>
+      </w:r>
+      <w:r>
+        <w:rPr>
+          <w:noProof/>
+        </w:rPr>
+        <w:t>1</w:t>
+      </w:r>
+      <w:r>
+        <w:rPr>
+          <w:noProof/>
+        </w:rPr>
+        <w:fldChar w:fldCharType="end"/>
+      </w:r>
       <w:r>
         <w:t xml:space="preserve">: </w:t>
       </w:r>
@@ -11711,25 +11748,51 @@
       <w:r>
         <w:t xml:space="preserve">Slika </w:t>
       </w:r>
-      <w:fldSimple w:instr=" STYLEREF 1 \s ">
-        <w:r>
-          <w:rPr>
-            <w:noProof/>
-          </w:rPr>
-          <w:t>2</w:t>
-        </w:r>
-      </w:fldSimple>
+      <w:r>
+        <w:fldChar w:fldCharType="begin"/>
+      </w:r>
+      <w:r>
+        <w:instrText xml:space="preserve"> STYLEREF 1 \s </w:instrText>
+      </w:r>
+      <w:r>
+        <w:fldChar w:fldCharType="separate"/>
+      </w:r>
+      <w:r>
+        <w:rPr>
+          <w:noProof/>
+        </w:rPr>
+        <w:t>2</w:t>
+      </w:r>
+      <w:r>
+        <w:rPr>
+          <w:noProof/>
+        </w:rPr>
+        <w:fldChar w:fldCharType="end"/>
+      </w:r>
       <w:r>
         <w:t>.</w:t>
       </w:r>
-      <w:fldSimple w:instr=" SEQ Slika \* ARABIC \s 1 ">
-        <w:r>
-          <w:rPr>
-            <w:noProof/>
-          </w:rPr>
-          <w:t>2</w:t>
-        </w:r>
-      </w:fldSimple>
+      <w:r>
+        <w:fldChar w:fldCharType="begin"/>
+      </w:r>
+      <w:r>
+        <w:instrText xml:space="preserve"> SEQ Slika \* ARABIC \s 1 </w:instrText>
+      </w:r>
+      <w:r>
+        <w:fldChar w:fldCharType="separate"/>
+      </w:r>
+      <w:r>
+        <w:rPr>
+          <w:noProof/>
+        </w:rPr>
+        <w:t>2</w:t>
+      </w:r>
+      <w:r>
+        <w:rPr>
+          <w:noProof/>
+        </w:rPr>
+        <w:fldChar w:fldCharType="end"/>
+      </w:r>
       <w:r>
         <w:t xml:space="preserve">: Primer vprašanja v </w:t>
       </w:r>
@@ -11985,25 +12048,51 @@
       <w:r>
         <w:t xml:space="preserve">Slika </w:t>
       </w:r>
-      <w:fldSimple w:instr=" STYLEREF 1 \s ">
-        <w:r>
-          <w:rPr>
-            <w:noProof/>
-          </w:rPr>
-          <w:t>2</w:t>
-        </w:r>
-      </w:fldSimple>
+      <w:r>
+        <w:fldChar w:fldCharType="begin"/>
+      </w:r>
+      <w:r>
+        <w:instrText xml:space="preserve"> STYLEREF 1 \s </w:instrText>
+      </w:r>
+      <w:r>
+        <w:fldChar w:fldCharType="separate"/>
+      </w:r>
+      <w:r>
+        <w:rPr>
+          <w:noProof/>
+        </w:rPr>
+        <w:t>2</w:t>
+      </w:r>
+      <w:r>
+        <w:rPr>
+          <w:noProof/>
+        </w:rPr>
+        <w:fldChar w:fldCharType="end"/>
+      </w:r>
       <w:r>
         <w:t>.</w:t>
       </w:r>
-      <w:fldSimple w:instr=" SEQ Slika \* ARABIC \s 1 ">
-        <w:r>
-          <w:rPr>
-            <w:noProof/>
-          </w:rPr>
-          <w:t>3</w:t>
-        </w:r>
-      </w:fldSimple>
+      <w:r>
+        <w:fldChar w:fldCharType="begin"/>
+      </w:r>
+      <w:r>
+        <w:instrText xml:space="preserve"> SEQ Slika \* ARABIC \s 1 </w:instrText>
+      </w:r>
+      <w:r>
+        <w:fldChar w:fldCharType="separate"/>
+      </w:r>
+      <w:r>
+        <w:rPr>
+          <w:noProof/>
+        </w:rPr>
+        <w:t>3</w:t>
+      </w:r>
+      <w:r>
+        <w:rPr>
+          <w:noProof/>
+        </w:rPr>
+        <w:fldChar w:fldCharType="end"/>
+      </w:r>
       <w:r>
         <w:t xml:space="preserve">: Primer vprašanja v </w:t>
       </w:r>
@@ -12686,25 +12775,51 @@
       <w:r>
         <w:t xml:space="preserve">Slika </w:t>
       </w:r>
-      <w:fldSimple w:instr=" STYLEREF 1 \s ">
-        <w:r>
-          <w:rPr>
-            <w:noProof/>
-          </w:rPr>
-          <w:t>3</w:t>
-        </w:r>
-      </w:fldSimple>
+      <w:r>
+        <w:fldChar w:fldCharType="begin"/>
+      </w:r>
+      <w:r>
+        <w:instrText xml:space="preserve"> STYLEREF 1 \s </w:instrText>
+      </w:r>
+      <w:r>
+        <w:fldChar w:fldCharType="separate"/>
+      </w:r>
+      <w:r>
+        <w:rPr>
+          <w:noProof/>
+        </w:rPr>
+        <w:t>3</w:t>
+      </w:r>
+      <w:r>
+        <w:rPr>
+          <w:noProof/>
+        </w:rPr>
+        <w:fldChar w:fldCharType="end"/>
+      </w:r>
       <w:r>
         <w:t>.</w:t>
       </w:r>
-      <w:fldSimple w:instr=" SEQ Slika \* ARABIC \s 1 ">
-        <w:r>
-          <w:rPr>
-            <w:noProof/>
-          </w:rPr>
-          <w:t>1</w:t>
-        </w:r>
-      </w:fldSimple>
+      <w:r>
+        <w:fldChar w:fldCharType="begin"/>
+      </w:r>
+      <w:r>
+        <w:instrText xml:space="preserve"> SEQ Slika \* ARABIC \s 1 </w:instrText>
+      </w:r>
+      <w:r>
+        <w:fldChar w:fldCharType="separate"/>
+      </w:r>
+      <w:r>
+        <w:rPr>
+          <w:noProof/>
+        </w:rPr>
+        <w:t>1</w:t>
+      </w:r>
+      <w:r>
+        <w:rPr>
+          <w:noProof/>
+        </w:rPr>
+        <w:fldChar w:fldCharType="end"/>
+      </w:r>
       <w:r>
         <w:t xml:space="preserve">: Demonstracijska </w:t>
       </w:r>
@@ -13677,25 +13792,51 @@
       <w:r>
         <w:t xml:space="preserve">Slika </w:t>
       </w:r>
-      <w:fldSimple w:instr=" STYLEREF 1 \s ">
-        <w:r>
-          <w:rPr>
-            <w:noProof/>
-          </w:rPr>
-          <w:t>4</w:t>
-        </w:r>
-      </w:fldSimple>
+      <w:r>
+        <w:fldChar w:fldCharType="begin"/>
+      </w:r>
+      <w:r>
+        <w:instrText xml:space="preserve"> STYLEREF 1 \s </w:instrText>
+      </w:r>
+      <w:r>
+        <w:fldChar w:fldCharType="separate"/>
+      </w:r>
+      <w:r>
+        <w:rPr>
+          <w:noProof/>
+        </w:rPr>
+        <w:t>4</w:t>
+      </w:r>
+      <w:r>
+        <w:rPr>
+          <w:noProof/>
+        </w:rPr>
+        <w:fldChar w:fldCharType="end"/>
+      </w:r>
       <w:r>
         <w:t>.</w:t>
       </w:r>
-      <w:fldSimple w:instr=" SEQ Slika \* ARABIC \s 1 ">
-        <w:r>
-          <w:rPr>
-            <w:noProof/>
-          </w:rPr>
-          <w:t>1</w:t>
-        </w:r>
-      </w:fldSimple>
+      <w:r>
+        <w:fldChar w:fldCharType="begin"/>
+      </w:r>
+      <w:r>
+        <w:instrText xml:space="preserve"> SEQ Slika \* ARABIC \s 1 </w:instrText>
+      </w:r>
+      <w:r>
+        <w:fldChar w:fldCharType="separate"/>
+      </w:r>
+      <w:r>
+        <w:rPr>
+          <w:noProof/>
+        </w:rPr>
+        <w:t>1</w:t>
+      </w:r>
+      <w:r>
+        <w:rPr>
+          <w:noProof/>
+        </w:rPr>
+        <w:fldChar w:fldCharType="end"/>
+      </w:r>
       <w:r>
         <w:t>: Primer vprašanja</w:t>
       </w:r>
@@ -13884,25 +14025,51 @@
       <w:r>
         <w:t xml:space="preserve">Slika </w:t>
       </w:r>
-      <w:fldSimple w:instr=" STYLEREF 1 \s ">
-        <w:r>
-          <w:rPr>
-            <w:noProof/>
-          </w:rPr>
-          <w:t>4</w:t>
-        </w:r>
-      </w:fldSimple>
+      <w:r>
+        <w:fldChar w:fldCharType="begin"/>
+      </w:r>
+      <w:r>
+        <w:instrText xml:space="preserve"> STYLEREF 1 \s </w:instrText>
+      </w:r>
+      <w:r>
+        <w:fldChar w:fldCharType="separate"/>
+      </w:r>
+      <w:r>
+        <w:rPr>
+          <w:noProof/>
+        </w:rPr>
+        <w:t>4</w:t>
+      </w:r>
+      <w:r>
+        <w:rPr>
+          <w:noProof/>
+        </w:rPr>
+        <w:fldChar w:fldCharType="end"/>
+      </w:r>
       <w:r>
         <w:t>.</w:t>
       </w:r>
-      <w:fldSimple w:instr=" SEQ Slika \* ARABIC \s 1 ">
-        <w:r>
-          <w:rPr>
-            <w:noProof/>
-          </w:rPr>
-          <w:t>2</w:t>
-        </w:r>
-      </w:fldSimple>
+      <w:r>
+        <w:fldChar w:fldCharType="begin"/>
+      </w:r>
+      <w:r>
+        <w:instrText xml:space="preserve"> SEQ Slika \* ARABIC \s 1 </w:instrText>
+      </w:r>
+      <w:r>
+        <w:fldChar w:fldCharType="separate"/>
+      </w:r>
+      <w:r>
+        <w:rPr>
+          <w:noProof/>
+        </w:rPr>
+        <w:t>2</w:t>
+      </w:r>
+      <w:r>
+        <w:rPr>
+          <w:noProof/>
+        </w:rPr>
+        <w:fldChar w:fldCharType="end"/>
+      </w:r>
       <w:r>
         <w:t>: Začetna stran</w:t>
       </w:r>
@@ -14081,25 +14248,51 @@
       <w:r>
         <w:t xml:space="preserve">Slika </w:t>
       </w:r>
-      <w:fldSimple w:instr=" STYLEREF 1 \s ">
-        <w:r>
-          <w:rPr>
-            <w:noProof/>
-          </w:rPr>
-          <w:t>4</w:t>
-        </w:r>
-      </w:fldSimple>
+      <w:r>
+        <w:fldChar w:fldCharType="begin"/>
+      </w:r>
+      <w:r>
+        <w:instrText xml:space="preserve"> STYLEREF 1 \s </w:instrText>
+      </w:r>
+      <w:r>
+        <w:fldChar w:fldCharType="separate"/>
+      </w:r>
+      <w:r>
+        <w:rPr>
+          <w:noProof/>
+        </w:rPr>
+        <w:t>4</w:t>
+      </w:r>
+      <w:r>
+        <w:rPr>
+          <w:noProof/>
+        </w:rPr>
+        <w:fldChar w:fldCharType="end"/>
+      </w:r>
       <w:r>
         <w:t>.</w:t>
       </w:r>
-      <w:fldSimple w:instr=" SEQ Slika \* ARABIC \s 1 ">
-        <w:r>
-          <w:rPr>
-            <w:noProof/>
-          </w:rPr>
-          <w:t>3</w:t>
-        </w:r>
-      </w:fldSimple>
+      <w:r>
+        <w:fldChar w:fldCharType="begin"/>
+      </w:r>
+      <w:r>
+        <w:instrText xml:space="preserve"> SEQ Slika \* ARABIC \s 1 </w:instrText>
+      </w:r>
+      <w:r>
+        <w:fldChar w:fldCharType="separate"/>
+      </w:r>
+      <w:r>
+        <w:rPr>
+          <w:noProof/>
+        </w:rPr>
+        <w:t>3</w:t>
+      </w:r>
+      <w:r>
+        <w:rPr>
+          <w:noProof/>
+        </w:rPr>
+        <w:fldChar w:fldCharType="end"/>
+      </w:r>
       <w:r>
         <w:t>: Prijavna stran</w:t>
       </w:r>
@@ -14200,25 +14393,51 @@
       <w:r>
         <w:t xml:space="preserve">Slika </w:t>
       </w:r>
-      <w:fldSimple w:instr=" STYLEREF 1 \s ">
-        <w:r>
-          <w:rPr>
-            <w:noProof/>
-          </w:rPr>
-          <w:t>4</w:t>
-        </w:r>
-      </w:fldSimple>
+      <w:r>
+        <w:fldChar w:fldCharType="begin"/>
+      </w:r>
+      <w:r>
+        <w:instrText xml:space="preserve"> STYLEREF 1 \s </w:instrText>
+      </w:r>
+      <w:r>
+        <w:fldChar w:fldCharType="separate"/>
+      </w:r>
+      <w:r>
+        <w:rPr>
+          <w:noProof/>
+        </w:rPr>
+        <w:t>4</w:t>
+      </w:r>
+      <w:r>
+        <w:rPr>
+          <w:noProof/>
+        </w:rPr>
+        <w:fldChar w:fldCharType="end"/>
+      </w:r>
       <w:r>
         <w:t>.</w:t>
       </w:r>
-      <w:fldSimple w:instr=" SEQ Slika \* ARABIC \s 1 ">
-        <w:r>
-          <w:rPr>
-            <w:noProof/>
-          </w:rPr>
-          <w:t>4</w:t>
-        </w:r>
-      </w:fldSimple>
+      <w:r>
+        <w:fldChar w:fldCharType="begin"/>
+      </w:r>
+      <w:r>
+        <w:instrText xml:space="preserve"> SEQ Slika \* ARABIC \s 1 </w:instrText>
+      </w:r>
+      <w:r>
+        <w:fldChar w:fldCharType="separate"/>
+      </w:r>
+      <w:r>
+        <w:rPr>
+          <w:noProof/>
+        </w:rPr>
+        <w:t>4</w:t>
+      </w:r>
+      <w:r>
+        <w:rPr>
+          <w:noProof/>
+        </w:rPr>
+        <w:fldChar w:fldCharType="end"/>
+      </w:r>
       <w:r>
         <w:t>: Registracijska stran</w:t>
       </w:r>
@@ -14357,7 +14576,7 @@
         </w:rPr>
         <w:lastRenderedPageBreak/>
         <w:drawing>
-          <wp:anchor distT="0" distB="0" distL="114300" distR="114300" simplePos="0" relativeHeight="251658240" behindDoc="1" locked="0" layoutInCell="1" allowOverlap="1" wp14:anchorId="63500F21" wp14:editId="1AF37CA5">
+          <wp:anchor distT="0" distB="0" distL="114300" distR="114300" simplePos="0" relativeHeight="251658240" behindDoc="1" locked="0" layoutInCell="1" allowOverlap="1" wp14:anchorId="63500F21" wp14:editId="3BC60747">
             <wp:simplePos x="0" y="0"/>
             <wp:positionH relativeFrom="column">
               <wp:posOffset>2657475</wp:posOffset>
@@ -14479,25 +14698,51 @@
       <w:r>
         <w:t xml:space="preserve">Slika </w:t>
       </w:r>
-      <w:fldSimple w:instr=" STYLEREF 1 \s ">
-        <w:r>
-          <w:rPr>
-            <w:noProof/>
-          </w:rPr>
-          <w:t>4</w:t>
-        </w:r>
-      </w:fldSimple>
+      <w:r>
+        <w:fldChar w:fldCharType="begin"/>
+      </w:r>
+      <w:r>
+        <w:instrText xml:space="preserve"> STYLEREF 1 \s </w:instrText>
+      </w:r>
+      <w:r>
+        <w:fldChar w:fldCharType="separate"/>
+      </w:r>
+      <w:r>
+        <w:rPr>
+          <w:noProof/>
+        </w:rPr>
+        <w:t>4</w:t>
+      </w:r>
+      <w:r>
+        <w:rPr>
+          <w:noProof/>
+        </w:rPr>
+        <w:fldChar w:fldCharType="end"/>
+      </w:r>
       <w:r>
         <w:t>.</w:t>
       </w:r>
-      <w:fldSimple w:instr=" SEQ Slika \* ARABIC \s 1 ">
-        <w:r>
-          <w:rPr>
-            <w:noProof/>
-          </w:rPr>
-          <w:t>5</w:t>
-        </w:r>
-      </w:fldSimple>
+      <w:r>
+        <w:fldChar w:fldCharType="begin"/>
+      </w:r>
+      <w:r>
+        <w:instrText xml:space="preserve"> SEQ Slika \* ARABIC \s 1 </w:instrText>
+      </w:r>
+      <w:r>
+        <w:fldChar w:fldCharType="separate"/>
+      </w:r>
+      <w:r>
+        <w:rPr>
+          <w:noProof/>
+        </w:rPr>
+        <w:t>5</w:t>
+      </w:r>
+      <w:r>
+        <w:rPr>
+          <w:noProof/>
+        </w:rPr>
+        <w:fldChar w:fldCharType="end"/>
+      </w:r>
       <w:r>
         <w:t>: Glavna stran</w:t>
       </w:r>
@@ -14557,25 +14802,51 @@
       <w:r>
         <w:t xml:space="preserve">Slika </w:t>
       </w:r>
-      <w:fldSimple w:instr=" STYLEREF 1 \s ">
-        <w:r>
-          <w:rPr>
-            <w:noProof/>
-          </w:rPr>
-          <w:t>4</w:t>
-        </w:r>
-      </w:fldSimple>
+      <w:r>
+        <w:fldChar w:fldCharType="begin"/>
+      </w:r>
+      <w:r>
+        <w:instrText xml:space="preserve"> STYLEREF 1 \s </w:instrText>
+      </w:r>
+      <w:r>
+        <w:fldChar w:fldCharType="separate"/>
+      </w:r>
+      <w:r>
+        <w:rPr>
+          <w:noProof/>
+        </w:rPr>
+        <w:t>4</w:t>
+      </w:r>
+      <w:r>
+        <w:rPr>
+          <w:noProof/>
+        </w:rPr>
+        <w:fldChar w:fldCharType="end"/>
+      </w:r>
       <w:r>
         <w:t>.</w:t>
       </w:r>
-      <w:fldSimple w:instr=" SEQ Slika \* ARABIC \s 1 ">
-        <w:r>
-          <w:rPr>
-            <w:noProof/>
-          </w:rPr>
-          <w:t>6</w:t>
-        </w:r>
-      </w:fldSimple>
+      <w:r>
+        <w:fldChar w:fldCharType="begin"/>
+      </w:r>
+      <w:r>
+        <w:instrText xml:space="preserve"> SEQ Slika \* ARABIC \s 1 </w:instrText>
+      </w:r>
+      <w:r>
+        <w:fldChar w:fldCharType="separate"/>
+      </w:r>
+      <w:r>
+        <w:rPr>
+          <w:noProof/>
+        </w:rPr>
+        <w:t>6</w:t>
+      </w:r>
+      <w:r>
+        <w:rPr>
+          <w:noProof/>
+        </w:rPr>
+        <w:fldChar w:fldCharType="end"/>
+      </w:r>
       <w:r>
         <w:t>: Primer iskalne vrstice</w:t>
       </w:r>
@@ -14663,25 +14934,51 @@
       <w:r>
         <w:t xml:space="preserve">Slika </w:t>
       </w:r>
-      <w:fldSimple w:instr=" STYLEREF 1 \s ">
-        <w:r>
-          <w:rPr>
-            <w:noProof/>
-          </w:rPr>
-          <w:t>4</w:t>
-        </w:r>
-      </w:fldSimple>
+      <w:r>
+        <w:fldChar w:fldCharType="begin"/>
+      </w:r>
+      <w:r>
+        <w:instrText xml:space="preserve"> STYLEREF 1 \s </w:instrText>
+      </w:r>
+      <w:r>
+        <w:fldChar w:fldCharType="separate"/>
+      </w:r>
+      <w:r>
+        <w:rPr>
+          <w:noProof/>
+        </w:rPr>
+        <w:t>4</w:t>
+      </w:r>
+      <w:r>
+        <w:rPr>
+          <w:noProof/>
+        </w:rPr>
+        <w:fldChar w:fldCharType="end"/>
+      </w:r>
       <w:r>
         <w:t>.</w:t>
       </w:r>
-      <w:fldSimple w:instr=" SEQ Slika \* ARABIC \s 1 ">
-        <w:r>
-          <w:rPr>
-            <w:noProof/>
-          </w:rPr>
-          <w:t>7</w:t>
-        </w:r>
-      </w:fldSimple>
+      <w:r>
+        <w:fldChar w:fldCharType="begin"/>
+      </w:r>
+      <w:r>
+        <w:instrText xml:space="preserve"> SEQ Slika \* ARABIC \s 1 </w:instrText>
+      </w:r>
+      <w:r>
+        <w:fldChar w:fldCharType="separate"/>
+      </w:r>
+      <w:r>
+        <w:rPr>
+          <w:noProof/>
+        </w:rPr>
+        <w:t>7</w:t>
+      </w:r>
+      <w:r>
+        <w:rPr>
+          <w:noProof/>
+        </w:rPr>
+        <w:fldChar w:fldCharType="end"/>
+      </w:r>
       <w:r>
         <w:t xml:space="preserve">: </w:t>
       </w:r>
@@ -14771,25 +15068,51 @@
       <w:r>
         <w:t xml:space="preserve">Slika </w:t>
       </w:r>
-      <w:fldSimple w:instr=" STYLEREF 1 \s ">
-        <w:r>
-          <w:rPr>
-            <w:noProof/>
-          </w:rPr>
-          <w:t>4</w:t>
-        </w:r>
-      </w:fldSimple>
+      <w:r>
+        <w:fldChar w:fldCharType="begin"/>
+      </w:r>
+      <w:r>
+        <w:instrText xml:space="preserve"> STYLEREF 1 \s </w:instrText>
+      </w:r>
+      <w:r>
+        <w:fldChar w:fldCharType="separate"/>
+      </w:r>
+      <w:r>
+        <w:rPr>
+          <w:noProof/>
+        </w:rPr>
+        <w:t>4</w:t>
+      </w:r>
+      <w:r>
+        <w:rPr>
+          <w:noProof/>
+        </w:rPr>
+        <w:fldChar w:fldCharType="end"/>
+      </w:r>
       <w:r>
         <w:t>.</w:t>
       </w:r>
-      <w:fldSimple w:instr=" SEQ Slika \* ARABIC \s 1 ">
-        <w:r>
-          <w:rPr>
-            <w:noProof/>
-          </w:rPr>
-          <w:t>8</w:t>
-        </w:r>
-      </w:fldSimple>
+      <w:r>
+        <w:fldChar w:fldCharType="begin"/>
+      </w:r>
+      <w:r>
+        <w:instrText xml:space="preserve"> SEQ Slika \* ARABIC \s 1 </w:instrText>
+      </w:r>
+      <w:r>
+        <w:fldChar w:fldCharType="separate"/>
+      </w:r>
+      <w:r>
+        <w:rPr>
+          <w:noProof/>
+        </w:rPr>
+        <w:t>8</w:t>
+      </w:r>
+      <w:r>
+        <w:rPr>
+          <w:noProof/>
+        </w:rPr>
+        <w:fldChar w:fldCharType="end"/>
+      </w:r>
       <w:r>
         <w:t>: Stran za ustvarjanje vprašanja</w:t>
       </w:r>
@@ -14860,25 +15183,51 @@
       <w:r>
         <w:t xml:space="preserve">Slika </w:t>
       </w:r>
-      <w:fldSimple w:instr=" STYLEREF 1 \s ">
-        <w:r>
-          <w:rPr>
-            <w:noProof/>
-          </w:rPr>
-          <w:t>4</w:t>
-        </w:r>
-      </w:fldSimple>
+      <w:r>
+        <w:fldChar w:fldCharType="begin"/>
+      </w:r>
+      <w:r>
+        <w:instrText xml:space="preserve"> STYLEREF 1 \s </w:instrText>
+      </w:r>
+      <w:r>
+        <w:fldChar w:fldCharType="separate"/>
+      </w:r>
+      <w:r>
+        <w:rPr>
+          <w:noProof/>
+        </w:rPr>
+        <w:t>4</w:t>
+      </w:r>
+      <w:r>
+        <w:rPr>
+          <w:noProof/>
+        </w:rPr>
+        <w:fldChar w:fldCharType="end"/>
+      </w:r>
       <w:r>
         <w:t>.</w:t>
       </w:r>
-      <w:fldSimple w:instr=" SEQ Slika \* ARABIC \s 1 ">
-        <w:r>
-          <w:rPr>
-            <w:noProof/>
-          </w:rPr>
-          <w:t>9</w:t>
-        </w:r>
-      </w:fldSimple>
+      <w:r>
+        <w:fldChar w:fldCharType="begin"/>
+      </w:r>
+      <w:r>
+        <w:instrText xml:space="preserve"> SEQ Slika \* ARABIC \s 1 </w:instrText>
+      </w:r>
+      <w:r>
+        <w:fldChar w:fldCharType="separate"/>
+      </w:r>
+      <w:r>
+        <w:rPr>
+          <w:noProof/>
+        </w:rPr>
+        <w:t>9</w:t>
+      </w:r>
+      <w:r>
+        <w:rPr>
+          <w:noProof/>
+        </w:rPr>
+        <w:fldChar w:fldCharType="end"/>
+      </w:r>
       <w:r>
         <w:t>: Stran uporabnikovih vprašanj</w:t>
       </w:r>
@@ -14985,25 +15334,51 @@
       <w:r>
         <w:t xml:space="preserve">Slika </w:t>
       </w:r>
-      <w:fldSimple w:instr=" STYLEREF 1 \s ">
-        <w:r>
-          <w:rPr>
-            <w:noProof/>
-          </w:rPr>
-          <w:t>4</w:t>
-        </w:r>
-      </w:fldSimple>
+      <w:r>
+        <w:fldChar w:fldCharType="begin"/>
+      </w:r>
+      <w:r>
+        <w:instrText xml:space="preserve"> STYLEREF 1 \s </w:instrText>
+      </w:r>
+      <w:r>
+        <w:fldChar w:fldCharType="separate"/>
+      </w:r>
+      <w:r>
+        <w:rPr>
+          <w:noProof/>
+        </w:rPr>
+        <w:t>4</w:t>
+      </w:r>
+      <w:r>
+        <w:rPr>
+          <w:noProof/>
+        </w:rPr>
+        <w:fldChar w:fldCharType="end"/>
+      </w:r>
       <w:r>
         <w:t>.</w:t>
       </w:r>
-      <w:fldSimple w:instr=" SEQ Slika \* ARABIC \s 1 ">
-        <w:r>
-          <w:rPr>
-            <w:noProof/>
-          </w:rPr>
-          <w:t>10</w:t>
-        </w:r>
-      </w:fldSimple>
+      <w:r>
+        <w:fldChar w:fldCharType="begin"/>
+      </w:r>
+      <w:r>
+        <w:instrText xml:space="preserve"> SEQ Slika \* ARABIC \s 1 </w:instrText>
+      </w:r>
+      <w:r>
+        <w:fldChar w:fldCharType="separate"/>
+      </w:r>
+      <w:r>
+        <w:rPr>
+          <w:noProof/>
+        </w:rPr>
+        <w:t>10</w:t>
+      </w:r>
+      <w:r>
+        <w:rPr>
+          <w:noProof/>
+        </w:rPr>
+        <w:fldChar w:fldCharType="end"/>
+      </w:r>
       <w:r>
         <w:t>: Stran vprašanja</w:t>
       </w:r>
@@ -15063,25 +15438,51 @@
       <w:r>
         <w:t xml:space="preserve">Slika </w:t>
       </w:r>
-      <w:fldSimple w:instr=" STYLEREF 1 \s ">
-        <w:r>
-          <w:rPr>
-            <w:noProof/>
-          </w:rPr>
-          <w:t>4</w:t>
-        </w:r>
-      </w:fldSimple>
+      <w:r>
+        <w:fldChar w:fldCharType="begin"/>
+      </w:r>
+      <w:r>
+        <w:instrText xml:space="preserve"> STYLEREF 1 \s </w:instrText>
+      </w:r>
+      <w:r>
+        <w:fldChar w:fldCharType="separate"/>
+      </w:r>
+      <w:r>
+        <w:rPr>
+          <w:noProof/>
+        </w:rPr>
+        <w:t>4</w:t>
+      </w:r>
+      <w:r>
+        <w:rPr>
+          <w:noProof/>
+        </w:rPr>
+        <w:fldChar w:fldCharType="end"/>
+      </w:r>
       <w:r>
         <w:t>.</w:t>
       </w:r>
-      <w:fldSimple w:instr=" SEQ Slika \* ARABIC \s 1 ">
-        <w:r>
-          <w:rPr>
-            <w:noProof/>
-          </w:rPr>
-          <w:t>11</w:t>
-        </w:r>
-      </w:fldSimple>
+      <w:r>
+        <w:fldChar w:fldCharType="begin"/>
+      </w:r>
+      <w:r>
+        <w:instrText xml:space="preserve"> SEQ Slika \* ARABIC \s 1 </w:instrText>
+      </w:r>
+      <w:r>
+        <w:fldChar w:fldCharType="separate"/>
+      </w:r>
+      <w:r>
+        <w:rPr>
+          <w:noProof/>
+        </w:rPr>
+        <w:t>11</w:t>
+      </w:r>
+      <w:r>
+        <w:rPr>
+          <w:noProof/>
+        </w:rPr>
+        <w:fldChar w:fldCharType="end"/>
+      </w:r>
       <w:r>
         <w:t>: Besedilno polje za odgovor</w:t>
       </w:r>
@@ -15141,25 +15542,51 @@
       <w:r>
         <w:t xml:space="preserve">Slika </w:t>
       </w:r>
-      <w:fldSimple w:instr=" STYLEREF 1 \s ">
-        <w:r>
-          <w:rPr>
-            <w:noProof/>
-          </w:rPr>
-          <w:t>4</w:t>
-        </w:r>
-      </w:fldSimple>
+      <w:r>
+        <w:fldChar w:fldCharType="begin"/>
+      </w:r>
+      <w:r>
+        <w:instrText xml:space="preserve"> STYLEREF 1 \s </w:instrText>
+      </w:r>
+      <w:r>
+        <w:fldChar w:fldCharType="separate"/>
+      </w:r>
+      <w:r>
+        <w:rPr>
+          <w:noProof/>
+        </w:rPr>
+        <w:t>4</w:t>
+      </w:r>
+      <w:r>
+        <w:rPr>
+          <w:noProof/>
+        </w:rPr>
+        <w:fldChar w:fldCharType="end"/>
+      </w:r>
       <w:r>
         <w:t>.</w:t>
       </w:r>
-      <w:fldSimple w:instr=" SEQ Slika \* ARABIC \s 1 ">
-        <w:r>
-          <w:rPr>
-            <w:noProof/>
-          </w:rPr>
-          <w:t>12</w:t>
-        </w:r>
-      </w:fldSimple>
+      <w:r>
+        <w:fldChar w:fldCharType="begin"/>
+      </w:r>
+      <w:r>
+        <w:instrText xml:space="preserve"> SEQ Slika \* ARABIC \s 1 </w:instrText>
+      </w:r>
+      <w:r>
+        <w:fldChar w:fldCharType="separate"/>
+      </w:r>
+      <w:r>
+        <w:rPr>
+          <w:noProof/>
+        </w:rPr>
+        <w:t>12</w:t>
+      </w:r>
+      <w:r>
+        <w:rPr>
+          <w:noProof/>
+        </w:rPr>
+        <w:fldChar w:fldCharType="end"/>
+      </w:r>
       <w:r>
         <w:t>: Pojavno okno za spreminjanje odgovor</w:t>
       </w:r>
@@ -15931,25 +16358,51 @@
       <w:r>
         <w:t xml:space="preserve">Slika </w:t>
       </w:r>
-      <w:fldSimple w:instr=" STYLEREF 1 \s ">
-        <w:r>
-          <w:rPr>
-            <w:noProof/>
-          </w:rPr>
-          <w:t>5</w:t>
-        </w:r>
-      </w:fldSimple>
+      <w:r>
+        <w:fldChar w:fldCharType="begin"/>
+      </w:r>
+      <w:r>
+        <w:instrText xml:space="preserve"> STYLEREF 1 \s </w:instrText>
+      </w:r>
+      <w:r>
+        <w:fldChar w:fldCharType="separate"/>
+      </w:r>
+      <w:r>
+        <w:rPr>
+          <w:noProof/>
+        </w:rPr>
+        <w:t>5</w:t>
+      </w:r>
+      <w:r>
+        <w:rPr>
+          <w:noProof/>
+        </w:rPr>
+        <w:fldChar w:fldCharType="end"/>
+      </w:r>
       <w:r>
         <w:t>.</w:t>
       </w:r>
-      <w:fldSimple w:instr=" SEQ Slika \* ARABIC \s 1 ">
-        <w:r>
-          <w:rPr>
-            <w:noProof/>
-          </w:rPr>
-          <w:t>1</w:t>
-        </w:r>
-      </w:fldSimple>
+      <w:r>
+        <w:fldChar w:fldCharType="begin"/>
+      </w:r>
+      <w:r>
+        <w:instrText xml:space="preserve"> SEQ Slika \* ARABIC \s 1 </w:instrText>
+      </w:r>
+      <w:r>
+        <w:fldChar w:fldCharType="separate"/>
+      </w:r>
+      <w:r>
+        <w:rPr>
+          <w:noProof/>
+        </w:rPr>
+        <w:t>1</w:t>
+      </w:r>
+      <w:r>
+        <w:rPr>
+          <w:noProof/>
+        </w:rPr>
+        <w:fldChar w:fldCharType="end"/>
+      </w:r>
       <w:r>
         <w:t xml:space="preserve">: </w:t>
       </w:r>
@@ -16248,25 +16701,51 @@
       <w:r>
         <w:t xml:space="preserve">Slika </w:t>
       </w:r>
-      <w:fldSimple w:instr=" STYLEREF 1 \s ">
-        <w:r>
-          <w:rPr>
-            <w:noProof/>
-          </w:rPr>
-          <w:t>5</w:t>
-        </w:r>
-      </w:fldSimple>
+      <w:r>
+        <w:fldChar w:fldCharType="begin"/>
+      </w:r>
+      <w:r>
+        <w:instrText xml:space="preserve"> STYLEREF 1 \s </w:instrText>
+      </w:r>
+      <w:r>
+        <w:fldChar w:fldCharType="separate"/>
+      </w:r>
+      <w:r>
+        <w:rPr>
+          <w:noProof/>
+        </w:rPr>
+        <w:t>5</w:t>
+      </w:r>
+      <w:r>
+        <w:rPr>
+          <w:noProof/>
+        </w:rPr>
+        <w:fldChar w:fldCharType="end"/>
+      </w:r>
       <w:r>
         <w:t>.</w:t>
       </w:r>
-      <w:fldSimple w:instr=" SEQ Slika \* ARABIC \s 1 ">
-        <w:r>
-          <w:rPr>
-            <w:noProof/>
-          </w:rPr>
-          <w:t>2</w:t>
-        </w:r>
-      </w:fldSimple>
+      <w:r>
+        <w:fldChar w:fldCharType="begin"/>
+      </w:r>
+      <w:r>
+        <w:instrText xml:space="preserve"> SEQ Slika \* ARABIC \s 1 </w:instrText>
+      </w:r>
+      <w:r>
+        <w:fldChar w:fldCharType="separate"/>
+      </w:r>
+      <w:r>
+        <w:rPr>
+          <w:noProof/>
+        </w:rPr>
+        <w:t>2</w:t>
+      </w:r>
+      <w:r>
+        <w:rPr>
+          <w:noProof/>
+        </w:rPr>
+        <w:fldChar w:fldCharType="end"/>
+      </w:r>
       <w:r>
         <w:t>: Ustvarjanje žetona</w:t>
       </w:r>
@@ -16566,25 +17045,51 @@
       <w:r>
         <w:t xml:space="preserve">Slika </w:t>
       </w:r>
-      <w:fldSimple w:instr=" STYLEREF 1 \s ">
-        <w:r>
-          <w:rPr>
-            <w:noProof/>
-          </w:rPr>
-          <w:t>5</w:t>
-        </w:r>
-      </w:fldSimple>
+      <w:r>
+        <w:fldChar w:fldCharType="begin"/>
+      </w:r>
+      <w:r>
+        <w:instrText xml:space="preserve"> STYLEREF 1 \s </w:instrText>
+      </w:r>
+      <w:r>
+        <w:fldChar w:fldCharType="separate"/>
+      </w:r>
+      <w:r>
+        <w:rPr>
+          <w:noProof/>
+        </w:rPr>
+        <w:t>5</w:t>
+      </w:r>
+      <w:r>
+        <w:rPr>
+          <w:noProof/>
+        </w:rPr>
+        <w:fldChar w:fldCharType="end"/>
+      </w:r>
       <w:r>
         <w:t>.</w:t>
       </w:r>
-      <w:fldSimple w:instr=" SEQ Slika \* ARABIC \s 1 ">
-        <w:r>
-          <w:rPr>
-            <w:noProof/>
-          </w:rPr>
-          <w:t>3</w:t>
-        </w:r>
-      </w:fldSimple>
+      <w:r>
+        <w:fldChar w:fldCharType="begin"/>
+      </w:r>
+      <w:r>
+        <w:instrText xml:space="preserve"> SEQ Slika \* ARABIC \s 1 </w:instrText>
+      </w:r>
+      <w:r>
+        <w:fldChar w:fldCharType="separate"/>
+      </w:r>
+      <w:r>
+        <w:rPr>
+          <w:noProof/>
+        </w:rPr>
+        <w:t>3</w:t>
+      </w:r>
+      <w:r>
+        <w:rPr>
+          <w:noProof/>
+        </w:rPr>
+        <w:fldChar w:fldCharType="end"/>
+      </w:r>
       <w:r>
         <w:t xml:space="preserve">: Primer uporabe strani </w:t>
       </w:r>
@@ -16776,25 +17281,51 @@
       <w:r>
         <w:t xml:space="preserve">Slika </w:t>
       </w:r>
-      <w:fldSimple w:instr=" STYLEREF 1 \s ">
-        <w:r>
-          <w:rPr>
-            <w:noProof/>
-          </w:rPr>
-          <w:t>5</w:t>
-        </w:r>
-      </w:fldSimple>
+      <w:r>
+        <w:fldChar w:fldCharType="begin"/>
+      </w:r>
+      <w:r>
+        <w:instrText xml:space="preserve"> STYLEREF 1 \s </w:instrText>
+      </w:r>
+      <w:r>
+        <w:fldChar w:fldCharType="separate"/>
+      </w:r>
+      <w:r>
+        <w:rPr>
+          <w:noProof/>
+        </w:rPr>
+        <w:t>5</w:t>
+      </w:r>
+      <w:r>
+        <w:rPr>
+          <w:noProof/>
+        </w:rPr>
+        <w:fldChar w:fldCharType="end"/>
+      </w:r>
       <w:r>
         <w:t>.</w:t>
       </w:r>
-      <w:fldSimple w:instr=" SEQ Slika \* ARABIC \s 1 ">
-        <w:r>
-          <w:rPr>
-            <w:noProof/>
-          </w:rPr>
-          <w:t>4</w:t>
-        </w:r>
-      </w:fldSimple>
+      <w:r>
+        <w:fldChar w:fldCharType="begin"/>
+      </w:r>
+      <w:r>
+        <w:instrText xml:space="preserve"> SEQ Slika \* ARABIC \s 1 </w:instrText>
+      </w:r>
+      <w:r>
+        <w:fldChar w:fldCharType="separate"/>
+      </w:r>
+      <w:r>
+        <w:rPr>
+          <w:noProof/>
+        </w:rPr>
+        <w:t>4</w:t>
+      </w:r>
+      <w:r>
+        <w:rPr>
+          <w:noProof/>
+        </w:rPr>
+        <w:fldChar w:fldCharType="end"/>
+      </w:r>
       <w:r>
         <w:t xml:space="preserve">: </w:t>
       </w:r>
@@ -16963,25 +17494,51 @@
       <w:r>
         <w:t xml:space="preserve">Slika </w:t>
       </w:r>
-      <w:fldSimple w:instr=" STYLEREF 1 \s ">
-        <w:r>
-          <w:rPr>
-            <w:noProof/>
-          </w:rPr>
-          <w:t>5</w:t>
-        </w:r>
-      </w:fldSimple>
+      <w:r>
+        <w:fldChar w:fldCharType="begin"/>
+      </w:r>
+      <w:r>
+        <w:instrText xml:space="preserve"> STYLEREF 1 \s </w:instrText>
+      </w:r>
+      <w:r>
+        <w:fldChar w:fldCharType="separate"/>
+      </w:r>
+      <w:r>
+        <w:rPr>
+          <w:noProof/>
+        </w:rPr>
+        <w:t>5</w:t>
+      </w:r>
+      <w:r>
+        <w:rPr>
+          <w:noProof/>
+        </w:rPr>
+        <w:fldChar w:fldCharType="end"/>
+      </w:r>
       <w:r>
         <w:t>.</w:t>
       </w:r>
-      <w:fldSimple w:instr=" SEQ Slika \* ARABIC \s 1 ">
-        <w:r>
-          <w:rPr>
-            <w:noProof/>
-          </w:rPr>
-          <w:t>5</w:t>
-        </w:r>
-      </w:fldSimple>
+      <w:r>
+        <w:fldChar w:fldCharType="begin"/>
+      </w:r>
+      <w:r>
+        <w:instrText xml:space="preserve"> SEQ Slika \* ARABIC \s 1 </w:instrText>
+      </w:r>
+      <w:r>
+        <w:fldChar w:fldCharType="separate"/>
+      </w:r>
+      <w:r>
+        <w:rPr>
+          <w:noProof/>
+        </w:rPr>
+        <w:t>5</w:t>
+      </w:r>
+      <w:r>
+        <w:rPr>
+          <w:noProof/>
+        </w:rPr>
+        <w:fldChar w:fldCharType="end"/>
+      </w:r>
       <w:r>
         <w:t>: Možni postavitvi gumbov</w:t>
       </w:r>
@@ -17041,25 +17598,51 @@
       <w:r>
         <w:t xml:space="preserve">Slika </w:t>
       </w:r>
-      <w:fldSimple w:instr=" STYLEREF 1 \s ">
-        <w:r>
-          <w:rPr>
-            <w:noProof/>
-          </w:rPr>
-          <w:t>5</w:t>
-        </w:r>
-      </w:fldSimple>
+      <w:r>
+        <w:fldChar w:fldCharType="begin"/>
+      </w:r>
+      <w:r>
+        <w:instrText xml:space="preserve"> STYLEREF 1 \s </w:instrText>
+      </w:r>
+      <w:r>
+        <w:fldChar w:fldCharType="separate"/>
+      </w:r>
+      <w:r>
+        <w:rPr>
+          <w:noProof/>
+        </w:rPr>
+        <w:t>5</w:t>
+      </w:r>
+      <w:r>
+        <w:rPr>
+          <w:noProof/>
+        </w:rPr>
+        <w:fldChar w:fldCharType="end"/>
+      </w:r>
       <w:r>
         <w:t>.</w:t>
       </w:r>
-      <w:fldSimple w:instr=" SEQ Slika \* ARABIC \s 1 ">
-        <w:r>
-          <w:rPr>
-            <w:noProof/>
-          </w:rPr>
-          <w:t>6</w:t>
-        </w:r>
-      </w:fldSimple>
+      <w:r>
+        <w:fldChar w:fldCharType="begin"/>
+      </w:r>
+      <w:r>
+        <w:instrText xml:space="preserve"> SEQ Slika \* ARABIC \s 1 </w:instrText>
+      </w:r>
+      <w:r>
+        <w:fldChar w:fldCharType="separate"/>
+      </w:r>
+      <w:r>
+        <w:rPr>
+          <w:noProof/>
+        </w:rPr>
+        <w:t>6</w:t>
+      </w:r>
+      <w:r>
+        <w:rPr>
+          <w:noProof/>
+        </w:rPr>
+        <w:fldChar w:fldCharType="end"/>
+      </w:r>
       <w:r>
         <w:t xml:space="preserve">: Koda za </w:t>
       </w:r>
@@ -17323,25 +17906,51 @@
       <w:r>
         <w:t xml:space="preserve">Slika </w:t>
       </w:r>
-      <w:fldSimple w:instr=" STYLEREF 1 \s ">
-        <w:r>
-          <w:rPr>
-            <w:noProof/>
-          </w:rPr>
-          <w:t>5</w:t>
-        </w:r>
-      </w:fldSimple>
+      <w:r>
+        <w:fldChar w:fldCharType="begin"/>
+      </w:r>
+      <w:r>
+        <w:instrText xml:space="preserve"> STYLEREF 1 \s </w:instrText>
+      </w:r>
+      <w:r>
+        <w:fldChar w:fldCharType="separate"/>
+      </w:r>
+      <w:r>
+        <w:rPr>
+          <w:noProof/>
+        </w:rPr>
+        <w:t>5</w:t>
+      </w:r>
+      <w:r>
+        <w:rPr>
+          <w:noProof/>
+        </w:rPr>
+        <w:fldChar w:fldCharType="end"/>
+      </w:r>
       <w:r>
         <w:t>.</w:t>
       </w:r>
-      <w:fldSimple w:instr=" SEQ Slika \* ARABIC \s 1 ">
-        <w:r>
-          <w:rPr>
-            <w:noProof/>
-          </w:rPr>
-          <w:t>7</w:t>
-        </w:r>
-      </w:fldSimple>
+      <w:r>
+        <w:fldChar w:fldCharType="begin"/>
+      </w:r>
+      <w:r>
+        <w:instrText xml:space="preserve"> SEQ Slika \* ARABIC \s 1 </w:instrText>
+      </w:r>
+      <w:r>
+        <w:fldChar w:fldCharType="separate"/>
+      </w:r>
+      <w:r>
+        <w:rPr>
+          <w:noProof/>
+        </w:rPr>
+        <w:t>7</w:t>
+      </w:r>
+      <w:r>
+        <w:rPr>
+          <w:noProof/>
+        </w:rPr>
+        <w:fldChar w:fldCharType="end"/>
+      </w:r>
       <w:r>
         <w:t>: Koda za prikaz oznak v iskalni vrstici</w:t>
       </w:r>
@@ -17670,25 +18279,51 @@
       <w:r>
         <w:t xml:space="preserve">Slika </w:t>
       </w:r>
-      <w:fldSimple w:instr=" STYLEREF 1 \s ">
-        <w:r>
-          <w:rPr>
-            <w:noProof/>
-          </w:rPr>
-          <w:t>6</w:t>
-        </w:r>
-      </w:fldSimple>
+      <w:r>
+        <w:fldChar w:fldCharType="begin"/>
+      </w:r>
+      <w:r>
+        <w:instrText xml:space="preserve"> STYLEREF 1 \s </w:instrText>
+      </w:r>
+      <w:r>
+        <w:fldChar w:fldCharType="separate"/>
+      </w:r>
+      <w:r>
+        <w:rPr>
+          <w:noProof/>
+        </w:rPr>
+        <w:t>6</w:t>
+      </w:r>
+      <w:r>
+        <w:rPr>
+          <w:noProof/>
+        </w:rPr>
+        <w:fldChar w:fldCharType="end"/>
+      </w:r>
       <w:r>
         <w:t>.</w:t>
       </w:r>
-      <w:fldSimple w:instr=" SEQ Slika \* ARABIC \s 1 ">
-        <w:r>
-          <w:rPr>
-            <w:noProof/>
-          </w:rPr>
-          <w:t>1</w:t>
-        </w:r>
-      </w:fldSimple>
+      <w:r>
+        <w:fldChar w:fldCharType="begin"/>
+      </w:r>
+      <w:r>
+        <w:instrText xml:space="preserve"> SEQ Slika \* ARABIC \s 1 </w:instrText>
+      </w:r>
+      <w:r>
+        <w:fldChar w:fldCharType="separate"/>
+      </w:r>
+      <w:r>
+        <w:rPr>
+          <w:noProof/>
+        </w:rPr>
+        <w:t>1</w:t>
+      </w:r>
+      <w:r>
+        <w:rPr>
+          <w:noProof/>
+        </w:rPr>
+        <w:fldChar w:fldCharType="end"/>
+      </w:r>
       <w:r>
         <w:t xml:space="preserve">: Primer uporabe </w:t>
       </w:r>
@@ -17939,25 +18574,51 @@
       <w:r>
         <w:t xml:space="preserve">Slika </w:t>
       </w:r>
-      <w:fldSimple w:instr=" STYLEREF 1 \s ">
-        <w:r>
-          <w:rPr>
-            <w:noProof/>
-          </w:rPr>
-          <w:t>6</w:t>
-        </w:r>
-      </w:fldSimple>
+      <w:r>
+        <w:fldChar w:fldCharType="begin"/>
+      </w:r>
+      <w:r>
+        <w:instrText xml:space="preserve"> STYLEREF 1 \s </w:instrText>
+      </w:r>
+      <w:r>
+        <w:fldChar w:fldCharType="separate"/>
+      </w:r>
+      <w:r>
+        <w:rPr>
+          <w:noProof/>
+        </w:rPr>
+        <w:t>6</w:t>
+      </w:r>
+      <w:r>
+        <w:rPr>
+          <w:noProof/>
+        </w:rPr>
+        <w:fldChar w:fldCharType="end"/>
+      </w:r>
       <w:r>
         <w:t>.</w:t>
       </w:r>
-      <w:fldSimple w:instr=" SEQ Slika \* ARABIC \s 1 ">
-        <w:r>
-          <w:rPr>
-            <w:noProof/>
-          </w:rPr>
-          <w:t>2</w:t>
-        </w:r>
-      </w:fldSimple>
+      <w:r>
+        <w:fldChar w:fldCharType="begin"/>
+      </w:r>
+      <w:r>
+        <w:instrText xml:space="preserve"> SEQ Slika \* ARABIC \s 1 </w:instrText>
+      </w:r>
+      <w:r>
+        <w:fldChar w:fldCharType="separate"/>
+      </w:r>
+      <w:r>
+        <w:rPr>
+          <w:noProof/>
+        </w:rPr>
+        <w:t>2</w:t>
+      </w:r>
+      <w:r>
+        <w:rPr>
+          <w:noProof/>
+        </w:rPr>
+        <w:fldChar w:fldCharType="end"/>
+      </w:r>
       <w:r>
         <w:t>: Primer testov za zahtevo za profil</w:t>
       </w:r>
@@ -19436,7 +20097,7 @@
 </file>
 
 <file path=word/endnotes.xml><?xml version="1.0" encoding="utf-8"?>
-<w:endnotes xmlns:wpc="http://schemas.microsoft.com/office/word/2010/wordprocessingCanvas" xmlns:cx="http://schemas.microsoft.com/office/drawing/2014/chartex" xmlns:cx1="http://schemas.microsoft.com/office/drawing/2015/9/8/chartex" xmlns:cx2="http://schemas.microsoft.com/office/drawing/2015/10/21/chartex" xmlns:cx3="http://schemas.microsoft.com/office/drawing/2016/5/9/chartex" xmlns:cx4="http://schemas.microsoft.com/office/drawing/2016/5/10/chartex" xmlns:cx5="http://schemas.microsoft.com/office/drawing/2016/5/11/chartex" xmlns:cx6="http://schemas.microsoft.com/office/drawing/2016/5/12/chartex" xmlns:cx7="http://schemas.microsoft.com/office/drawing/2016/5/13/chartex" xmlns:cx8="http://schemas.microsoft.com/office/drawing/2016/5/14/chartex" xmlns:mc="http://schemas.openxmlformats.org/markup-compatibility/2006" xmlns:aink="http://schemas.microsoft.com/office/drawing/2016/ink" xmlns:am3d="http://schemas.microsoft.com/office/drawing/2017/model3d" xmlns:o="urn:schemas-microsoft-com:office:office" xmlns:oel="http://schemas.microsoft.com/office/2019/extlst" xmlns:r="http://schemas.openxmlformats.org/officeDocument/2006/relationships" xmlns:m="http://schemas.openxmlformats.org/officeDocument/2006/math" xmlns:v="urn:schemas-microsoft-com:vml" xmlns:wp14="http://schemas.microsoft.com/office/word/2010/wordprocessingDrawing" xmlns:wp="http://schemas.openxmlformats.org/drawingml/2006/wordprocessingDrawing" xmlns:w10="urn:schemas-microsoft-com:office:word" xmlns:w="http://schemas.openxmlformats.org/wordprocessingml/2006/main" xmlns:w14="http://schemas.microsoft.com/office/word/2010/wordml" xmlns:w15="http://schemas.microsoft.com/office/word/2012/wordml" xmlns:w16cex="http://schemas.microsoft.com/office/word/2018/wordml/cex" xmlns:w16cid="http://schemas.microsoft.com/office/word/2016/wordml/cid" xmlns:w16="http://schemas.microsoft.com/office/word/2018/wordml" xmlns:w16sdtdh="http://schemas.microsoft.com/office/word/2020/wordml/sdtdatahash" xmlns:w16se="http://schemas.microsoft.com/office/word/2015/wordml/symex" xmlns:wpg="http://schemas.microsoft.com/office/word/2010/wordprocessingGroup" xmlns:wpi="http://schemas.microsoft.com/office/word/2010/wordprocessingInk" xmlns:wne="http://schemas.microsoft.com/office/word/2006/wordml" xmlns:wps="http://schemas.microsoft.com/office/word/2010/wordprocessingShape" mc:Ignorable="w14 w15 w16se w16cid w16 w16cex w16sdtdh wp14">
+<w:endnotes xmlns:wpc="http://schemas.microsoft.com/office/word/2010/wordprocessingCanvas" xmlns:cx="http://schemas.microsoft.com/office/drawing/2014/chartex" xmlns:cx1="http://schemas.microsoft.com/office/drawing/2015/9/8/chartex" xmlns:cx2="http://schemas.microsoft.com/office/drawing/2015/10/21/chartex" xmlns:cx3="http://schemas.microsoft.com/office/drawing/2016/5/9/chartex" xmlns:cx4="http://schemas.microsoft.com/office/drawing/2016/5/10/chartex" xmlns:cx5="http://schemas.microsoft.com/office/drawing/2016/5/11/chartex" xmlns:cx6="http://schemas.microsoft.com/office/drawing/2016/5/12/chartex" xmlns:cx7="http://schemas.microsoft.com/office/drawing/2016/5/13/chartex" xmlns:cx8="http://schemas.microsoft.com/office/drawing/2016/5/14/chartex" xmlns:mc="http://schemas.openxmlformats.org/markup-compatibility/2006" xmlns:aink="http://schemas.microsoft.com/office/drawing/2016/ink" xmlns:am3d="http://schemas.microsoft.com/office/drawing/2017/model3d" xmlns:o="urn:schemas-microsoft-com:office:office" xmlns:oel="http://schemas.microsoft.com/office/2019/extlst" xmlns:r="http://schemas.openxmlformats.org/officeDocument/2006/relationships" xmlns:m="http://schemas.openxmlformats.org/officeDocument/2006/math" xmlns:v="urn:schemas-microsoft-com:vml" xmlns:wp14="http://schemas.microsoft.com/office/word/2010/wordprocessingDrawing" xmlns:wp="http://schemas.openxmlformats.org/drawingml/2006/wordprocessingDrawing" xmlns:w10="urn:schemas-microsoft-com:office:word" xmlns:w="http://schemas.openxmlformats.org/wordprocessingml/2006/main" xmlns:w14="http://schemas.microsoft.com/office/word/2010/wordml" xmlns:w15="http://schemas.microsoft.com/office/word/2012/wordml" xmlns:w16cex="http://schemas.microsoft.com/office/word/2018/wordml/cex" xmlns:w16cid="http://schemas.microsoft.com/office/word/2016/wordml/cid" xmlns:w16="http://schemas.microsoft.com/office/word/2018/wordml" xmlns:w16du="http://schemas.microsoft.com/office/word/2023/wordml/word16du" xmlns:w16sdtdh="http://schemas.microsoft.com/office/word/2020/wordml/sdtdatahash" xmlns:w16se="http://schemas.microsoft.com/office/word/2015/wordml/symex" xmlns:wpg="http://schemas.microsoft.com/office/word/2010/wordprocessingGroup" xmlns:wpi="http://schemas.microsoft.com/office/word/2010/wordprocessingInk" xmlns:wne="http://schemas.microsoft.com/office/word/2006/wordml" xmlns:wps="http://schemas.microsoft.com/office/word/2010/wordprocessingShape" mc:Ignorable="w14 w15 w16se w16cid w16 w16cex w16sdtdh w16du wp14">
   <w:endnote w:type="separator" w:id="-1">
     <w:p>
       <w:pPr>
@@ -19468,7 +20129,7 @@
 </file>
 
 <file path=word/footer1.xml><?xml version="1.0" encoding="utf-8"?>
-<w:ftr xmlns:wpc="http://schemas.microsoft.com/office/word/2010/wordprocessingCanvas" xmlns:cx="http://schemas.microsoft.com/office/drawing/2014/chartex" xmlns:cx1="http://schemas.microsoft.com/office/drawing/2015/9/8/chartex" xmlns:cx2="http://schemas.microsoft.com/office/drawing/2015/10/21/chartex" xmlns:cx3="http://schemas.microsoft.com/office/drawing/2016/5/9/chartex" xmlns:cx4="http://schemas.microsoft.com/office/drawing/2016/5/10/chartex" xmlns:cx5="http://schemas.microsoft.com/office/drawing/2016/5/11/chartex" xmlns:cx6="http://schemas.microsoft.com/office/drawing/2016/5/12/chartex" xmlns:cx7="http://schemas.microsoft.com/office/drawing/2016/5/13/chartex" xmlns:cx8="http://schemas.microsoft.com/office/drawing/2016/5/14/chartex" xmlns:mc="http://schemas.openxmlformats.org/markup-compatibility/2006" xmlns:aink="http://schemas.microsoft.com/office/drawing/2016/ink" xmlns:am3d="http://schemas.microsoft.com/office/drawing/2017/model3d" xmlns:o="urn:schemas-microsoft-com:office:office" xmlns:oel="http://schemas.microsoft.com/office/2019/extlst" xmlns:r="http://schemas.openxmlformats.org/officeDocument/2006/relationships" xmlns:m="http://schemas.openxmlformats.org/officeDocument/2006/math" xmlns:v="urn:schemas-microsoft-com:vml" xmlns:wp14="http://schemas.microsoft.com/office/word/2010/wordprocessingDrawing" xmlns:wp="http://schemas.openxmlformats.org/drawingml/2006/wordprocessingDrawing" xmlns:w10="urn:schemas-microsoft-com:office:word" xmlns:w="http://schemas.openxmlformats.org/wordprocessingml/2006/main" xmlns:w14="http://schemas.microsoft.com/office/word/2010/wordml" xmlns:w15="http://schemas.microsoft.com/office/word/2012/wordml" xmlns:w16cex="http://schemas.microsoft.com/office/word/2018/wordml/cex" xmlns:w16cid="http://schemas.microsoft.com/office/word/2016/wordml/cid" xmlns:w16="http://schemas.microsoft.com/office/word/2018/wordml" xmlns:w16sdtdh="http://schemas.microsoft.com/office/word/2020/wordml/sdtdatahash" xmlns:w16se="http://schemas.microsoft.com/office/word/2015/wordml/symex" xmlns:wpg="http://schemas.microsoft.com/office/word/2010/wordprocessingGroup" xmlns:wpi="http://schemas.microsoft.com/office/word/2010/wordprocessingInk" xmlns:wne="http://schemas.microsoft.com/office/word/2006/wordml" xmlns:wps="http://schemas.microsoft.com/office/word/2010/wordprocessingShape" mc:Ignorable="w14 w15 w16se w16cid w16 w16cex w16sdtdh wp14">
+<w:ftr xmlns:wpc="http://schemas.microsoft.com/office/word/2010/wordprocessingCanvas" xmlns:cx="http://schemas.microsoft.com/office/drawing/2014/chartex" xmlns:cx1="http://schemas.microsoft.com/office/drawing/2015/9/8/chartex" xmlns:cx2="http://schemas.microsoft.com/office/drawing/2015/10/21/chartex" xmlns:cx3="http://schemas.microsoft.com/office/drawing/2016/5/9/chartex" xmlns:cx4="http://schemas.microsoft.com/office/drawing/2016/5/10/chartex" xmlns:cx5="http://schemas.microsoft.com/office/drawing/2016/5/11/chartex" xmlns:cx6="http://schemas.microsoft.com/office/drawing/2016/5/12/chartex" xmlns:cx7="http://schemas.microsoft.com/office/drawing/2016/5/13/chartex" xmlns:cx8="http://schemas.microsoft.com/office/drawing/2016/5/14/chartex" xmlns:mc="http://schemas.openxmlformats.org/markup-compatibility/2006" xmlns:aink="http://schemas.microsoft.com/office/drawing/2016/ink" xmlns:am3d="http://schemas.microsoft.com/office/drawing/2017/model3d" xmlns:o="urn:schemas-microsoft-com:office:office" xmlns:oel="http://schemas.microsoft.com/office/2019/extlst" xmlns:r="http://schemas.openxmlformats.org/officeDocument/2006/relationships" xmlns:m="http://schemas.openxmlformats.org/officeDocument/2006/math" xmlns:v="urn:schemas-microsoft-com:vml" xmlns:wp14="http://schemas.microsoft.com/office/word/2010/wordprocessingDrawing" xmlns:wp="http://schemas.openxmlformats.org/drawingml/2006/wordprocessingDrawing" xmlns:w10="urn:schemas-microsoft-com:office:word" xmlns:w="http://schemas.openxmlformats.org/wordprocessingml/2006/main" xmlns:w14="http://schemas.microsoft.com/office/word/2010/wordml" xmlns:w15="http://schemas.microsoft.com/office/word/2012/wordml" xmlns:w16cex="http://schemas.microsoft.com/office/word/2018/wordml/cex" xmlns:w16cid="http://schemas.microsoft.com/office/word/2016/wordml/cid" xmlns:w16="http://schemas.microsoft.com/office/word/2018/wordml" xmlns:w16du="http://schemas.microsoft.com/office/word/2023/wordml/word16du" xmlns:w16sdtdh="http://schemas.microsoft.com/office/word/2020/wordml/sdtdatahash" xmlns:w16se="http://schemas.microsoft.com/office/word/2015/wordml/symex" xmlns:wpg="http://schemas.microsoft.com/office/word/2010/wordprocessingGroup" xmlns:wpi="http://schemas.microsoft.com/office/word/2010/wordprocessingInk" xmlns:wne="http://schemas.microsoft.com/office/word/2006/wordml" xmlns:wps="http://schemas.microsoft.com/office/word/2010/wordprocessingShape" mc:Ignorable="w14 w15 w16se w16cid w16 w16cex w16sdtdh w16du wp14">
   <w:sdt>
     <w:sdtPr>
       <w:id w:val="798725399"/>
@@ -19513,7 +20174,7 @@
 </file>
 
 <file path=word/footnotes.xml><?xml version="1.0" encoding="utf-8"?>
-<w:footnotes xmlns:wpc="http://schemas.microsoft.com/office/word/2010/wordprocessingCanvas" xmlns:cx="http://schemas.microsoft.com/office/drawing/2014/chartex" xmlns:cx1="http://schemas.microsoft.com/office/drawing/2015/9/8/chartex" xmlns:cx2="http://schemas.microsoft.com/office/drawing/2015/10/21/chartex" xmlns:cx3="http://schemas.microsoft.com/office/drawing/2016/5/9/chartex" xmlns:cx4="http://schemas.microsoft.com/office/drawing/2016/5/10/chartex" xmlns:cx5="http://schemas.microsoft.com/office/drawing/2016/5/11/chartex" xmlns:cx6="http://schemas.microsoft.com/office/drawing/2016/5/12/chartex" xmlns:cx7="http://schemas.microsoft.com/office/drawing/2016/5/13/chartex" xmlns:cx8="http://schemas.microsoft.com/office/drawing/2016/5/14/chartex" xmlns:mc="http://schemas.openxmlformats.org/markup-compatibility/2006" xmlns:aink="http://schemas.microsoft.com/office/drawing/2016/ink" xmlns:am3d="http://schemas.microsoft.com/office/drawing/2017/model3d" xmlns:o="urn:schemas-microsoft-com:office:office" xmlns:oel="http://schemas.microsoft.com/office/2019/extlst" xmlns:r="http://schemas.openxmlformats.org/officeDocument/2006/relationships" xmlns:m="http://schemas.openxmlformats.org/officeDocument/2006/math" xmlns:v="urn:schemas-microsoft-com:vml" xmlns:wp14="http://schemas.microsoft.com/office/word/2010/wordprocessingDrawing" xmlns:wp="http://schemas.openxmlformats.org/drawingml/2006/wordprocessingDrawing" xmlns:w10="urn:schemas-microsoft-com:office:word" xmlns:w="http://schemas.openxmlformats.org/wordprocessingml/2006/main" xmlns:w14="http://schemas.microsoft.com/office/word/2010/wordml" xmlns:w15="http://schemas.microsoft.com/office/word/2012/wordml" xmlns:w16cex="http://schemas.microsoft.com/office/word/2018/wordml/cex" xmlns:w16cid="http://schemas.microsoft.com/office/word/2016/wordml/cid" xmlns:w16="http://schemas.microsoft.com/office/word/2018/wordml" xmlns:w16sdtdh="http://schemas.microsoft.com/office/word/2020/wordml/sdtdatahash" xmlns:w16se="http://schemas.microsoft.com/office/word/2015/wordml/symex" xmlns:wpg="http://schemas.microsoft.com/office/word/2010/wordprocessingGroup" xmlns:wpi="http://schemas.microsoft.com/office/word/2010/wordprocessingInk" xmlns:wne="http://schemas.microsoft.com/office/word/2006/wordml" xmlns:wps="http://schemas.microsoft.com/office/word/2010/wordprocessingShape" mc:Ignorable="w14 w15 w16se w16cid w16 w16cex w16sdtdh wp14">
+<w:footnotes xmlns:wpc="http://schemas.microsoft.com/office/word/2010/wordprocessingCanvas" xmlns:cx="http://schemas.microsoft.com/office/drawing/2014/chartex" xmlns:cx1="http://schemas.microsoft.com/office/drawing/2015/9/8/chartex" xmlns:cx2="http://schemas.microsoft.com/office/drawing/2015/10/21/chartex" xmlns:cx3="http://schemas.microsoft.com/office/drawing/2016/5/9/chartex" xmlns:cx4="http://schemas.microsoft.com/office/drawing/2016/5/10/chartex" xmlns:cx5="http://schemas.microsoft.com/office/drawing/2016/5/11/chartex" xmlns:cx6="http://schemas.microsoft.com/office/drawing/2016/5/12/chartex" xmlns:cx7="http://schemas.microsoft.com/office/drawing/2016/5/13/chartex" xmlns:cx8="http://schemas.microsoft.com/office/drawing/2016/5/14/chartex" xmlns:mc="http://schemas.openxmlformats.org/markup-compatibility/2006" xmlns:aink="http://schemas.microsoft.com/office/drawing/2016/ink" xmlns:am3d="http://schemas.microsoft.com/office/drawing/2017/model3d" xmlns:o="urn:schemas-microsoft-com:office:office" xmlns:oel="http://schemas.microsoft.com/office/2019/extlst" xmlns:r="http://schemas.openxmlformats.org/officeDocument/2006/relationships" xmlns:m="http://schemas.openxmlformats.org/officeDocument/2006/math" xmlns:v="urn:schemas-microsoft-com:vml" xmlns:wp14="http://schemas.microsoft.com/office/word/2010/wordprocessingDrawing" xmlns:wp="http://schemas.openxmlformats.org/drawingml/2006/wordprocessingDrawing" xmlns:w10="urn:schemas-microsoft-com:office:word" xmlns:w="http://schemas.openxmlformats.org/wordprocessingml/2006/main" xmlns:w14="http://schemas.microsoft.com/office/word/2010/wordml" xmlns:w15="http://schemas.microsoft.com/office/word/2012/wordml" xmlns:w16cex="http://schemas.microsoft.com/office/word/2018/wordml/cex" xmlns:w16cid="http://schemas.microsoft.com/office/word/2016/wordml/cid" xmlns:w16="http://schemas.microsoft.com/office/word/2018/wordml" xmlns:w16du="http://schemas.microsoft.com/office/word/2023/wordml/word16du" xmlns:w16sdtdh="http://schemas.microsoft.com/office/word/2020/wordml/sdtdatahash" xmlns:w16se="http://schemas.microsoft.com/office/word/2015/wordml/symex" xmlns:wpg="http://schemas.microsoft.com/office/word/2010/wordprocessingGroup" xmlns:wpi="http://schemas.microsoft.com/office/word/2010/wordprocessingInk" xmlns:wne="http://schemas.microsoft.com/office/word/2006/wordml" xmlns:wps="http://schemas.microsoft.com/office/word/2010/wordprocessingShape" mc:Ignorable="w14 w15 w16se w16cid w16 w16cex w16sdtdh w16du wp14">
   <w:footnote w:type="separator" w:id="-1">
     <w:p>
       <w:pPr>
@@ -19545,7 +20206,7 @@
 </file>
 
 <file path=word/header1.xml><?xml version="1.0" encoding="utf-8"?>
-<w:hdr xmlns:wpc="http://schemas.microsoft.com/office/word/2010/wordprocessingCanvas" xmlns:cx="http://schemas.microsoft.com/office/drawing/2014/chartex" xmlns:cx1="http://schemas.microsoft.com/office/drawing/2015/9/8/chartex" xmlns:cx2="http://schemas.microsoft.com/office/drawing/2015/10/21/chartex" xmlns:cx3="http://schemas.microsoft.com/office/drawing/2016/5/9/chartex" xmlns:cx4="http://schemas.microsoft.com/office/drawing/2016/5/10/chartex" xmlns:cx5="http://schemas.microsoft.com/office/drawing/2016/5/11/chartex" xmlns:cx6="http://schemas.microsoft.com/office/drawing/2016/5/12/chartex" xmlns:cx7="http://schemas.microsoft.com/office/drawing/2016/5/13/chartex" xmlns:cx8="http://schemas.microsoft.com/office/drawing/2016/5/14/chartex" xmlns:mc="http://schemas.openxmlformats.org/markup-compatibility/2006" xmlns:aink="http://schemas.microsoft.com/office/drawing/2016/ink" xmlns:am3d="http://schemas.microsoft.com/office/drawing/2017/model3d" xmlns:o="urn:schemas-microsoft-com:office:office" xmlns:oel="http://schemas.microsoft.com/office/2019/extlst" xmlns:r="http://schemas.openxmlformats.org/officeDocument/2006/relationships" xmlns:m="http://schemas.openxmlformats.org/officeDocument/2006/math" xmlns:v="urn:schemas-microsoft-com:vml" xmlns:wp14="http://schemas.microsoft.com/office/word/2010/wordprocessingDrawing" xmlns:wp="http://schemas.openxmlformats.org/drawingml/2006/wordprocessingDrawing" xmlns:w10="urn:schemas-microsoft-com:office:word" xmlns:w="http://schemas.openxmlformats.org/wordprocessingml/2006/main" xmlns:w14="http://schemas.microsoft.com/office/word/2010/wordml" xmlns:w15="http://schemas.microsoft.com/office/word/2012/wordml" xmlns:w16cex="http://schemas.microsoft.com/office/word/2018/wordml/cex" xmlns:w16cid="http://schemas.microsoft.com/office/word/2016/wordml/cid" xmlns:w16="http://schemas.microsoft.com/office/word/2018/wordml" xmlns:w16sdtdh="http://schemas.microsoft.com/office/word/2020/wordml/sdtdatahash" xmlns:w16se="http://schemas.microsoft.com/office/word/2015/wordml/symex" xmlns:wpg="http://schemas.microsoft.com/office/word/2010/wordprocessingGroup" xmlns:wpi="http://schemas.microsoft.com/office/word/2010/wordprocessingInk" xmlns:wne="http://schemas.microsoft.com/office/word/2006/wordml" xmlns:wps="http://schemas.microsoft.com/office/word/2010/wordprocessingShape" mc:Ignorable="w14 w15 w16se w16cid w16 w16cex w16sdtdh wp14">
+<w:hdr xmlns:wpc="http://schemas.microsoft.com/office/word/2010/wordprocessingCanvas" xmlns:cx="http://schemas.microsoft.com/office/drawing/2014/chartex" xmlns:cx1="http://schemas.microsoft.com/office/drawing/2015/9/8/chartex" xmlns:cx2="http://schemas.microsoft.com/office/drawing/2015/10/21/chartex" xmlns:cx3="http://schemas.microsoft.com/office/drawing/2016/5/9/chartex" xmlns:cx4="http://schemas.microsoft.com/office/drawing/2016/5/10/chartex" xmlns:cx5="http://schemas.microsoft.com/office/drawing/2016/5/11/chartex" xmlns:cx6="http://schemas.microsoft.com/office/drawing/2016/5/12/chartex" xmlns:cx7="http://schemas.microsoft.com/office/drawing/2016/5/13/chartex" xmlns:cx8="http://schemas.microsoft.com/office/drawing/2016/5/14/chartex" xmlns:mc="http://schemas.openxmlformats.org/markup-compatibility/2006" xmlns:aink="http://schemas.microsoft.com/office/drawing/2016/ink" xmlns:am3d="http://schemas.microsoft.com/office/drawing/2017/model3d" xmlns:o="urn:schemas-microsoft-com:office:office" xmlns:oel="http://schemas.microsoft.com/office/2019/extlst" xmlns:r="http://schemas.openxmlformats.org/officeDocument/2006/relationships" xmlns:m="http://schemas.openxmlformats.org/officeDocument/2006/math" xmlns:v="urn:schemas-microsoft-com:vml" xmlns:wp14="http://schemas.microsoft.com/office/word/2010/wordprocessingDrawing" xmlns:wp="http://schemas.openxmlformats.org/drawingml/2006/wordprocessingDrawing" xmlns:w10="urn:schemas-microsoft-com:office:word" xmlns:w="http://schemas.openxmlformats.org/wordprocessingml/2006/main" xmlns:w14="http://schemas.microsoft.com/office/word/2010/wordml" xmlns:w15="http://schemas.microsoft.com/office/word/2012/wordml" xmlns:w16cex="http://schemas.microsoft.com/office/word/2018/wordml/cex" xmlns:w16cid="http://schemas.microsoft.com/office/word/2016/wordml/cid" xmlns:w16="http://schemas.microsoft.com/office/word/2018/wordml" xmlns:w16du="http://schemas.microsoft.com/office/word/2023/wordml/word16du" xmlns:w16sdtdh="http://schemas.microsoft.com/office/word/2020/wordml/sdtdatahash" xmlns:w16se="http://schemas.microsoft.com/office/word/2015/wordml/symex" xmlns:wpg="http://schemas.microsoft.com/office/word/2010/wordprocessingGroup" xmlns:wpi="http://schemas.microsoft.com/office/word/2010/wordprocessingInk" xmlns:wne="http://schemas.microsoft.com/office/word/2006/wordml" xmlns:wps="http://schemas.microsoft.com/office/word/2010/wordprocessingShape" mc:Ignorable="w14 w15 w16se w16cid w16 w16cex w16sdtdh w16du wp14">
   <w:p>
     <w:pPr>
       <w:pStyle w:val="Glava"/>
@@ -19555,7 +20216,7 @@
 </file>
 
 <file path=word/header2.xml><?xml version="1.0" encoding="utf-8"?>
-<w:hdr xmlns:wpc="http://schemas.microsoft.com/office/word/2010/wordprocessingCanvas" xmlns:cx="http://schemas.microsoft.com/office/drawing/2014/chartex" xmlns:cx1="http://schemas.microsoft.com/office/drawing/2015/9/8/chartex" xmlns:cx2="http://schemas.microsoft.com/office/drawing/2015/10/21/chartex" xmlns:cx3="http://schemas.microsoft.com/office/drawing/2016/5/9/chartex" xmlns:cx4="http://schemas.microsoft.com/office/drawing/2016/5/10/chartex" xmlns:cx5="http://schemas.microsoft.com/office/drawing/2016/5/11/chartex" xmlns:cx6="http://schemas.microsoft.com/office/drawing/2016/5/12/chartex" xmlns:cx7="http://schemas.microsoft.com/office/drawing/2016/5/13/chartex" xmlns:cx8="http://schemas.microsoft.com/office/drawing/2016/5/14/chartex" xmlns:mc="http://schemas.openxmlformats.org/markup-compatibility/2006" xmlns:aink="http://schemas.microsoft.com/office/drawing/2016/ink" xmlns:am3d="http://schemas.microsoft.com/office/drawing/2017/model3d" xmlns:o="urn:schemas-microsoft-com:office:office" xmlns:oel="http://schemas.microsoft.com/office/2019/extlst" xmlns:r="http://schemas.openxmlformats.org/officeDocument/2006/relationships" xmlns:m="http://schemas.openxmlformats.org/officeDocument/2006/math" xmlns:v="urn:schemas-microsoft-com:vml" xmlns:wp14="http://schemas.microsoft.com/office/word/2010/wordprocessingDrawing" xmlns:wp="http://schemas.openxmlformats.org/drawingml/2006/wordprocessingDrawing" xmlns:w10="urn:schemas-microsoft-com:office:word" xmlns:w="http://schemas.openxmlformats.org/wordprocessingml/2006/main" xmlns:w14="http://schemas.microsoft.com/office/word/2010/wordml" xmlns:w15="http://schemas.microsoft.com/office/word/2012/wordml" xmlns:w16cex="http://schemas.microsoft.com/office/word/2018/wordml/cex" xmlns:w16cid="http://schemas.microsoft.com/office/word/2016/wordml/cid" xmlns:w16="http://schemas.microsoft.com/office/word/2018/wordml" xmlns:w16sdtdh="http://schemas.microsoft.com/office/word/2020/wordml/sdtdatahash" xmlns:w16se="http://schemas.microsoft.com/office/word/2015/wordml/symex" xmlns:wpg="http://schemas.microsoft.com/office/word/2010/wordprocessingGroup" xmlns:wpi="http://schemas.microsoft.com/office/word/2010/wordprocessingInk" xmlns:wne="http://schemas.microsoft.com/office/word/2006/wordml" xmlns:wps="http://schemas.microsoft.com/office/word/2010/wordprocessingShape" mc:Ignorable="w14 w15 w16se w16cid w16 w16cex w16sdtdh wp14">
+<w:hdr xmlns:wpc="http://schemas.microsoft.com/office/word/2010/wordprocessingCanvas" xmlns:cx="http://schemas.microsoft.com/office/drawing/2014/chartex" xmlns:cx1="http://schemas.microsoft.com/office/drawing/2015/9/8/chartex" xmlns:cx2="http://schemas.microsoft.com/office/drawing/2015/10/21/chartex" xmlns:cx3="http://schemas.microsoft.com/office/drawing/2016/5/9/chartex" xmlns:cx4="http://schemas.microsoft.com/office/drawing/2016/5/10/chartex" xmlns:cx5="http://schemas.microsoft.com/office/drawing/2016/5/11/chartex" xmlns:cx6="http://schemas.microsoft.com/office/drawing/2016/5/12/chartex" xmlns:cx7="http://schemas.microsoft.com/office/drawing/2016/5/13/chartex" xmlns:cx8="http://schemas.microsoft.com/office/drawing/2016/5/14/chartex" xmlns:mc="http://schemas.openxmlformats.org/markup-compatibility/2006" xmlns:aink="http://schemas.microsoft.com/office/drawing/2016/ink" xmlns:am3d="http://schemas.microsoft.com/office/drawing/2017/model3d" xmlns:o="urn:schemas-microsoft-com:office:office" xmlns:oel="http://schemas.microsoft.com/office/2019/extlst" xmlns:r="http://schemas.openxmlformats.org/officeDocument/2006/relationships" xmlns:m="http://schemas.openxmlformats.org/officeDocument/2006/math" xmlns:v="urn:schemas-microsoft-com:vml" xmlns:wp14="http://schemas.microsoft.com/office/word/2010/wordprocessingDrawing" xmlns:wp="http://schemas.openxmlformats.org/drawingml/2006/wordprocessingDrawing" xmlns:w10="urn:schemas-microsoft-com:office:word" xmlns:w="http://schemas.openxmlformats.org/wordprocessingml/2006/main" xmlns:w14="http://schemas.microsoft.com/office/word/2010/wordml" xmlns:w15="http://schemas.microsoft.com/office/word/2012/wordml" xmlns:w16cex="http://schemas.microsoft.com/office/word/2018/wordml/cex" xmlns:w16cid="http://schemas.microsoft.com/office/word/2016/wordml/cid" xmlns:w16="http://schemas.microsoft.com/office/word/2018/wordml" xmlns:w16du="http://schemas.microsoft.com/office/word/2023/wordml/word16du" xmlns:w16sdtdh="http://schemas.microsoft.com/office/word/2020/wordml/sdtdatahash" xmlns:w16se="http://schemas.microsoft.com/office/word/2015/wordml/symex" xmlns:wpg="http://schemas.microsoft.com/office/word/2010/wordprocessingGroup" xmlns:wpi="http://schemas.microsoft.com/office/word/2010/wordprocessingInk" xmlns:wne="http://schemas.microsoft.com/office/word/2006/wordml" xmlns:wps="http://schemas.microsoft.com/office/word/2010/wordprocessingShape" mc:Ignorable="w14 w15 w16se w16cid w16 w16cex w16sdtdh w16du wp14">
   <w:p>
     <w:pPr>
       <w:pStyle w:val="Glava"/>
@@ -19565,7 +20226,7 @@
 </file>
 
 <file path=word/numbering.xml><?xml version="1.0" encoding="utf-8"?>
-<w:numbering xmlns:wpc="http://schemas.microsoft.com/office/word/2010/wordprocessingCanvas" xmlns:cx="http://schemas.microsoft.com/office/drawing/2014/chartex" xmlns:cx1="http://schemas.microsoft.com/office/drawing/2015/9/8/chartex" xmlns:cx2="http://schemas.microsoft.com/office/drawing/2015/10/21/chartex" xmlns:cx3="http://schemas.microsoft.com/office/drawing/2016/5/9/chartex" xmlns:cx4="http://schemas.microsoft.com/office/drawing/2016/5/10/chartex" xmlns:cx5="http://schemas.microsoft.com/office/drawing/2016/5/11/chartex" xmlns:cx6="http://schemas.microsoft.com/office/drawing/2016/5/12/chartex" xmlns:cx7="http://schemas.microsoft.com/office/drawing/2016/5/13/chartex" xmlns:cx8="http://schemas.microsoft.com/office/drawing/2016/5/14/chartex" xmlns:mc="http://schemas.openxmlformats.org/markup-compatibility/2006" xmlns:aink="http://schemas.microsoft.com/office/drawing/2016/ink" xmlns:am3d="http://schemas.microsoft.com/office/drawing/2017/model3d" xmlns:o="urn:schemas-microsoft-com:office:office" xmlns:oel="http://schemas.microsoft.com/office/2019/extlst" xmlns:r="http://schemas.openxmlformats.org/officeDocument/2006/relationships" xmlns:m="http://schemas.openxmlformats.org/officeDocument/2006/math" xmlns:v="urn:schemas-microsoft-com:vml" xmlns:wp14="http://schemas.microsoft.com/office/word/2010/wordprocessingDrawing" xmlns:wp="http://schemas.openxmlformats.org/drawingml/2006/wordprocessingDrawing" xmlns:w10="urn:schemas-microsoft-com:office:word" xmlns:w="http://schemas.openxmlformats.org/wordprocessingml/2006/main" xmlns:w14="http://schemas.microsoft.com/office/word/2010/wordml" xmlns:w15="http://schemas.microsoft.com/office/word/2012/wordml" xmlns:w16cex="http://schemas.microsoft.com/office/word/2018/wordml/cex" xmlns:w16cid="http://schemas.microsoft.com/office/word/2016/wordml/cid" xmlns:w16="http://schemas.microsoft.com/office/word/2018/wordml" xmlns:w16sdtdh="http://schemas.microsoft.com/office/word/2020/wordml/sdtdatahash" xmlns:w16se="http://schemas.microsoft.com/office/word/2015/wordml/symex" xmlns:wpg="http://schemas.microsoft.com/office/word/2010/wordprocessingGroup" xmlns:wpi="http://schemas.microsoft.com/office/word/2010/wordprocessingInk" xmlns:wne="http://schemas.microsoft.com/office/word/2006/wordml" xmlns:wps="http://schemas.microsoft.com/office/word/2010/wordprocessingShape" mc:Ignorable="w14 w15 w16se w16cid w16 w16cex w16sdtdh wp14">
+<w:numbering xmlns:wpc="http://schemas.microsoft.com/office/word/2010/wordprocessingCanvas" xmlns:cx="http://schemas.microsoft.com/office/drawing/2014/chartex" xmlns:cx1="http://schemas.microsoft.com/office/drawing/2015/9/8/chartex" xmlns:cx2="http://schemas.microsoft.com/office/drawing/2015/10/21/chartex" xmlns:cx3="http://schemas.microsoft.com/office/drawing/2016/5/9/chartex" xmlns:cx4="http://schemas.microsoft.com/office/drawing/2016/5/10/chartex" xmlns:cx5="http://schemas.microsoft.com/office/drawing/2016/5/11/chartex" xmlns:cx6="http://schemas.microsoft.com/office/drawing/2016/5/12/chartex" xmlns:cx7="http://schemas.microsoft.com/office/drawing/2016/5/13/chartex" xmlns:cx8="http://schemas.microsoft.com/office/drawing/2016/5/14/chartex" xmlns:mc="http://schemas.openxmlformats.org/markup-compatibility/2006" xmlns:aink="http://schemas.microsoft.com/office/drawing/2016/ink" xmlns:am3d="http://schemas.microsoft.com/office/drawing/2017/model3d" xmlns:o="urn:schemas-microsoft-com:office:office" xmlns:oel="http://schemas.microsoft.com/office/2019/extlst" xmlns:r="http://schemas.openxmlformats.org/officeDocument/2006/relationships" xmlns:m="http://schemas.openxmlformats.org/officeDocument/2006/math" xmlns:v="urn:schemas-microsoft-com:vml" xmlns:wp14="http://schemas.microsoft.com/office/word/2010/wordprocessingDrawing" xmlns:wp="http://schemas.openxmlformats.org/drawingml/2006/wordprocessingDrawing" xmlns:w10="urn:schemas-microsoft-com:office:word" xmlns:w="http://schemas.openxmlformats.org/wordprocessingml/2006/main" xmlns:w14="http://schemas.microsoft.com/office/word/2010/wordml" xmlns:w15="http://schemas.microsoft.com/office/word/2012/wordml" xmlns:w16cex="http://schemas.microsoft.com/office/word/2018/wordml/cex" xmlns:w16cid="http://schemas.microsoft.com/office/word/2016/wordml/cid" xmlns:w16="http://schemas.microsoft.com/office/word/2018/wordml" xmlns:w16du="http://schemas.microsoft.com/office/word/2023/wordml/word16du" xmlns:w16sdtdh="http://schemas.microsoft.com/office/word/2020/wordml/sdtdatahash" xmlns:w16se="http://schemas.microsoft.com/office/word/2015/wordml/symex" xmlns:wpg="http://schemas.microsoft.com/office/word/2010/wordprocessingGroup" xmlns:wpi="http://schemas.microsoft.com/office/word/2010/wordprocessingInk" xmlns:wne="http://schemas.microsoft.com/office/word/2006/wordml" xmlns:wps="http://schemas.microsoft.com/office/word/2010/wordprocessingShape" mc:Ignorable="w14 w15 w16se w16cid w16 w16cex w16sdtdh w16du wp14">
   <w:abstractNum w:abstractNumId="0" w15:restartNumberingAfterBreak="0">
     <w:nsid w:val="FFFFFFFE"/>
     <w:multiLevelType w:val="singleLevel"/>
@@ -20151,7 +20812,7 @@
 </file>
 
 <file path=word/styles.xml><?xml version="1.0" encoding="utf-8"?>
-<w:styles xmlns:mc="http://schemas.openxmlformats.org/markup-compatibility/2006" xmlns:r="http://schemas.openxmlformats.org/officeDocument/2006/relationships" xmlns:w="http://schemas.openxmlformats.org/wordprocessingml/2006/main" xmlns:w14="http://schemas.microsoft.com/office/word/2010/wordml" xmlns:w15="http://schemas.microsoft.com/office/word/2012/wordml" xmlns:w16cex="http://schemas.microsoft.com/office/word/2018/wordml/cex" xmlns:w16cid="http://schemas.microsoft.com/office/word/2016/wordml/cid" xmlns:w16="http://schemas.microsoft.com/office/word/2018/wordml" xmlns:w16sdtdh="http://schemas.microsoft.com/office/word/2020/wordml/sdtdatahash" xmlns:w16se="http://schemas.microsoft.com/office/word/2015/wordml/symex" mc:Ignorable="w14 w15 w16se w16cid w16 w16cex w16sdtdh">
+<w:styles xmlns:mc="http://schemas.openxmlformats.org/markup-compatibility/2006" xmlns:r="http://schemas.openxmlformats.org/officeDocument/2006/relationships" xmlns:w="http://schemas.openxmlformats.org/wordprocessingml/2006/main" xmlns:w14="http://schemas.microsoft.com/office/word/2010/wordml" xmlns:w15="http://schemas.microsoft.com/office/word/2012/wordml" xmlns:w16cex="http://schemas.microsoft.com/office/word/2018/wordml/cex" xmlns:w16cid="http://schemas.microsoft.com/office/word/2016/wordml/cid" xmlns:w16="http://schemas.microsoft.com/office/word/2018/wordml" xmlns:w16du="http://schemas.microsoft.com/office/word/2023/wordml/word16du" xmlns:w16sdtdh="http://schemas.microsoft.com/office/word/2020/wordml/sdtdatahash" xmlns:w16se="http://schemas.microsoft.com/office/word/2015/wordml/symex" mc:Ignorable="w14 w15 w16se w16cid w16 w16cex w16sdtdh w16du">
   <w:docDefaults>
     <w:rPrDefault>
       <w:rPr>
@@ -21630,7 +22291,8 @@
 </a:theme>
 </file>
 
-<file path=customXml/item1.xml>
+<file path=customXml/item1.xml><?xml version="1.0" encoding="utf-8"?>
+<b:Sources xmlns:b="http://schemas.openxmlformats.org/officeDocument/2006/bibliography" xmlns="http://schemas.openxmlformats.org/officeDocument/2006/bibliography" SelectedStyle="\APASixthEditionOfficeOnline.xsl" StyleName="Standard APA" Version="6"/>
 </file>
 
 <file path=customXml/item10.xml>
@@ -21654,8 +22316,7 @@
 <file path=customXml/item6.xml>
 </file>
 
-<file path=customXml/item7.xml><?xml version="1.0" encoding="utf-8"?>
-<b:Sources xmlns:b="http://schemas.openxmlformats.org/officeDocument/2006/bibliography" xmlns="http://schemas.openxmlformats.org/officeDocument/2006/bibliography" SelectedStyle="\APASixthEditionOfficeOnline.xsl" StyleName="Standard APA" Version="6"/>
+<file path=customXml/item7.xml>
 </file>
 
 <file path=customXml/item8.xml>
@@ -21665,15 +22326,19 @@
 </file>
 
 <file path=customXml/itemProps1.xml><?xml version="1.0" encoding="utf-8"?>
-<ds:datastoreItem xmlns:ds="http://schemas.openxmlformats.org/officeDocument/2006/customXml" ds:itemID="{1ED3D933-EB8F-49F4-8921-9B6E44452182}"/>
+<ds:datastoreItem xmlns:ds="http://schemas.openxmlformats.org/officeDocument/2006/customXml" ds:itemID="{C82A6C4B-1E06-4742-9303-C75BA18DF9F9}">
+  <ds:schemaRefs>
+    <ds:schemaRef ds:uri="http://schemas.openxmlformats.org/officeDocument/2006/bibliography"/>
+  </ds:schemaRefs>
+</ds:datastoreItem>
 </file>
 
 <file path=customXml/itemProps10.xml><?xml version="1.0" encoding="utf-8"?>
-<ds:datastoreItem xmlns:ds="http://schemas.openxmlformats.org/officeDocument/2006/customXml" ds:itemID="{7EB99FA7-BBA2-489F-8937-275E9B1A54F7}"/>
+<ds:datastoreItem xmlns:ds="http://schemas.openxmlformats.org/officeDocument/2006/customXml" ds:itemID="{245C5623-3367-4ED2-BC16-F2DD7CFDA6CE}"/>
 </file>
 
 <file path=customXml/itemProps11.xml><?xml version="1.0" encoding="utf-8"?>
-<ds:datastoreItem xmlns:ds="http://schemas.openxmlformats.org/officeDocument/2006/customXml" ds:itemID="{167CD46D-505A-4A4B-BDAC-44F9138E6B99}"/>
+<ds:datastoreItem xmlns:ds="http://schemas.openxmlformats.org/officeDocument/2006/customXml" ds:itemID="{A5CD1831-4E9A-433C-9A79-DA5D615952D7}"/>
 </file>
 
 <file path=customXml/itemProps2.xml><?xml version="1.0" encoding="utf-8"?>
@@ -21681,31 +22346,27 @@
 </file>
 
 <file path=customXml/itemProps3.xml><?xml version="1.0" encoding="utf-8"?>
-<ds:datastoreItem xmlns:ds="http://schemas.openxmlformats.org/officeDocument/2006/customXml" ds:itemID="{A5CD1831-4E9A-433C-9A79-DA5D615952D7}"/>
+<ds:datastoreItem xmlns:ds="http://schemas.openxmlformats.org/officeDocument/2006/customXml" ds:itemID="{1ED3D933-EB8F-49F4-8921-9B6E44452182}"/>
 </file>
 
 <file path=customXml/itemProps4.xml><?xml version="1.0" encoding="utf-8"?>
-<ds:datastoreItem xmlns:ds="http://schemas.openxmlformats.org/officeDocument/2006/customXml" ds:itemID="{A369B0A5-FA3A-4B2D-8DE1-611AE9872BFD}"/>
+<ds:datastoreItem xmlns:ds="http://schemas.openxmlformats.org/officeDocument/2006/customXml" ds:itemID="{8C92EFA4-A456-4FF0-BE79-0CB1A209327D}"/>
 </file>
 
 <file path=customXml/itemProps5.xml><?xml version="1.0" encoding="utf-8"?>
+<ds:datastoreItem xmlns:ds="http://schemas.openxmlformats.org/officeDocument/2006/customXml" ds:itemID="{167CD46D-505A-4A4B-BDAC-44F9138E6B99}"/>
+</file>
+
+<file path=customXml/itemProps6.xml><?xml version="1.0" encoding="utf-8"?>
 <ds:datastoreItem xmlns:ds="http://schemas.openxmlformats.org/officeDocument/2006/customXml" ds:itemID="{B00D89DE-90D4-462A-B1BE-BC28F2968A07}"/>
 </file>
 
-<file path=customXml/itemProps6.xml><?xml version="1.0" encoding="utf-8"?>
-<ds:datastoreItem xmlns:ds="http://schemas.openxmlformats.org/officeDocument/2006/customXml" ds:itemID="{8C92EFA4-A456-4FF0-BE79-0CB1A209327D}"/>
-</file>
-
 <file path=customXml/itemProps7.xml><?xml version="1.0" encoding="utf-8"?>
-<ds:datastoreItem xmlns:ds="http://schemas.openxmlformats.org/officeDocument/2006/customXml" ds:itemID="{C82A6C4B-1E06-4742-9303-C75BA18DF9F9}">
-  <ds:schemaRefs>
-    <ds:schemaRef ds:uri="http://schemas.openxmlformats.org/officeDocument/2006/bibliography"/>
-  </ds:schemaRefs>
-</ds:datastoreItem>
+<ds:datastoreItem xmlns:ds="http://schemas.openxmlformats.org/officeDocument/2006/customXml" ds:itemID="{7EB99FA7-BBA2-489F-8937-275E9B1A54F7}"/>
 </file>
 
 <file path=customXml/itemProps8.xml><?xml version="1.0" encoding="utf-8"?>
-<ds:datastoreItem xmlns:ds="http://schemas.openxmlformats.org/officeDocument/2006/customXml" ds:itemID="{245C5623-3367-4ED2-BC16-F2DD7CFDA6CE}"/>
+<ds:datastoreItem xmlns:ds="http://schemas.openxmlformats.org/officeDocument/2006/customXml" ds:itemID="{A369B0A5-FA3A-4B2D-8DE1-611AE9872BFD}"/>
 </file>
 
 <file path=customXml/itemProps9.xml><?xml version="1.0" encoding="utf-8"?>

</xml_diff>